<commit_message>
ReadMeFirst - Added information referring to building build.xml - Added copy to jar silbido_init - Added checks for devel/deploy environments build.docx - build documents added stats functions
</commit_message>
<xml_diff>
--- a/docs/src/ReadMeFirst.docx
+++ b/docs/src/ReadMeFirst.docx
@@ -1,10 +1,13 @@
 
 <file path=word/document.xml><?xml version="1.0" encoding="utf-8"?>
-<w:document xmlns:wpc="http://schemas.microsoft.com/office/word/2010/wordprocessingCanvas" xmlns:mo="http://schemas.microsoft.com/office/mac/office/2008/main" xmlns:mc="http://schemas.openxmlformats.org/markup-compatibility/2006" xmlns:mv="urn:schemas-microsoft-com:mac:vml" xmlns:o="urn:schemas-microsoft-com:office:office" xmlns:r="http://schemas.openxmlformats.org/officeDocument/2006/relationships" xmlns:m="http://schemas.openxmlformats.org/officeDocument/2006/math" xmlns:v="urn:schemas-microsoft-com:vml" xmlns:wp14="http://schemas.microsoft.com/office/word/2010/wordprocessingDrawing" xmlns:wp="http://schemas.openxmlformats.org/drawingml/2006/wordprocessingDrawing" xmlns:w10="urn:schemas-microsoft-com:office:word" xmlns:w="http://schemas.openxmlformats.org/wordprocessingml/2006/main" xmlns:w14="http://schemas.microsoft.com/office/word/2010/wordml" xmlns:wpg="http://schemas.microsoft.com/office/word/2010/wordprocessingGroup" xmlns:wpi="http://schemas.microsoft.com/office/word/2010/wordprocessingInk" xmlns:wne="http://schemas.microsoft.com/office/word/2006/wordml" xmlns:wps="http://schemas.microsoft.com/office/word/2010/wordprocessingShape" mc:Ignorable="w14 wp14">
+<w:document xmlns:wpc="http://schemas.microsoft.com/office/word/2010/wordprocessingCanvas" xmlns:mc="http://schemas.openxmlformats.org/markup-compatibility/2006" xmlns:o="urn:schemas-microsoft-com:office:office" xmlns:r="http://schemas.openxmlformats.org/officeDocument/2006/relationships" xmlns:m="http://schemas.openxmlformats.org/officeDocument/2006/math" xmlns:v="urn:schemas-microsoft-com:vml" xmlns:wp14="http://schemas.microsoft.com/office/word/2010/wordprocessingDrawing" xmlns:wp="http://schemas.openxmlformats.org/drawingml/2006/wordprocessingDrawing" xmlns:w10="urn:schemas-microsoft-com:office:word" xmlns:w="http://schemas.openxmlformats.org/wordprocessingml/2006/main" xmlns:w14="http://schemas.microsoft.com/office/word/2010/wordml" xmlns:w15="http://schemas.microsoft.com/office/word/2012/wordml" xmlns:wpg="http://schemas.microsoft.com/office/word/2010/wordprocessingGroup" xmlns:wpi="http://schemas.microsoft.com/office/word/2010/wordprocessingInk" xmlns:wne="http://schemas.microsoft.com/office/word/2006/wordml" xmlns:wps="http://schemas.microsoft.com/office/word/2010/wordprocessingShape" mc:Ignorable="w14 w15 wp14">
   <w:body>
     <w:p>
       <w:pPr>
         <w:pStyle w:val="Title"/>
+        <w:pBdr>
+          <w:bottom w:val="single" w:sz="8" w:space="3" w:color="4F81BD" w:themeColor="accent1"/>
+        </w:pBdr>
       </w:pPr>
       <w:r>
         <w:t xml:space="preserve">What you need to know to use </w:t>
@@ -14,8 +17,10 @@
           <w:i/>
           <w:lang w:val="es-MX"/>
         </w:rPr>
-        <w:t>S</w:t>
-      </w:r>
+        <w:t>s</w:t>
+      </w:r>
+      <w:bookmarkStart w:id="0" w:name="_GoBack"/>
+      <w:bookmarkEnd w:id="0"/>
       <w:r>
         <w:rPr>
           <w:i/>
@@ -26,7 +31,10 @@
     </w:p>
     <w:p>
       <w:r>
-        <w:t>Release date:  2014-04-19</w:t>
+        <w:t>Release date:  201</w:t>
+      </w:r>
+      <w:r>
+        <w:t>6-06-05</w:t>
       </w:r>
     </w:p>
     <w:p>
@@ -36,11 +44,9 @@
       <w:r>
         <w:t>Note that the setup instructions must be followed before instructions in any of the guides will work.  Most of the instructions in this guide need only be done once, except for calling “</w:t>
       </w:r>
-      <w:proofErr w:type="spellStart"/>
       <w:r>
         <w:t>silbido_init</w:t>
       </w:r>
-      <w:proofErr w:type="spellEnd"/>
       <w:r>
         <w:t>” which must be done each time Matlab is started</w:t>
       </w:r>
@@ -227,59 +233,13 @@
           <w:szCs w:val="24"/>
         </w:rPr>
       </w:pPr>
-      <w:proofErr w:type="spellStart"/>
       <w:r>
         <w:rPr>
           <w:rFonts w:ascii="Arial" w:hAnsi="Arial" w:cs="Arial"/>
           <w:sz w:val="24"/>
           <w:szCs w:val="24"/>
         </w:rPr>
-        <w:t>Roch</w:t>
-      </w:r>
-      <w:proofErr w:type="spellEnd"/>
-      <w:r>
-        <w:rPr>
-          <w:rFonts w:ascii="Arial" w:hAnsi="Arial" w:cs="Arial"/>
-          <w:sz w:val="24"/>
-          <w:szCs w:val="24"/>
-        </w:rPr>
-        <w:t xml:space="preserve">, M.A., T.S. </w:t>
-      </w:r>
-      <w:proofErr w:type="spellStart"/>
-      <w:r>
-        <w:rPr>
-          <w:rFonts w:ascii="Arial" w:hAnsi="Arial" w:cs="Arial"/>
-          <w:sz w:val="24"/>
-          <w:szCs w:val="24"/>
-        </w:rPr>
-        <w:t>Brandes</w:t>
-      </w:r>
-      <w:proofErr w:type="spellEnd"/>
-      <w:r>
-        <w:rPr>
-          <w:rFonts w:ascii="Arial" w:hAnsi="Arial" w:cs="Arial"/>
-          <w:sz w:val="24"/>
-          <w:szCs w:val="24"/>
-        </w:rPr>
-        <w:t xml:space="preserve">, B. Patel, Y. Barkley, S. Baumann-Pickering, M.S. </w:t>
-      </w:r>
-      <w:proofErr w:type="spellStart"/>
-      <w:r>
-        <w:rPr>
-          <w:rFonts w:ascii="Arial" w:hAnsi="Arial" w:cs="Arial"/>
-          <w:sz w:val="24"/>
-          <w:szCs w:val="24"/>
-        </w:rPr>
-        <w:t>Soldevilla</w:t>
-      </w:r>
-      <w:proofErr w:type="spellEnd"/>
-      <w:r>
-        <w:rPr>
-          <w:rFonts w:ascii="Arial" w:hAnsi="Arial" w:cs="Arial"/>
-          <w:sz w:val="24"/>
-          <w:szCs w:val="24"/>
-        </w:rPr>
-        <w:t xml:space="preserve"> (</w:t>
+        <w:t>Roch, M.A., T.S. Brandes, B. Patel, Y. Barkley, S. Baumann-Pickering, M.S. Soldevilla (</w:t>
       </w:r>
       <w:r>
         <w:rPr>
@@ -307,29 +267,7 @@
           <w:sz w:val="24"/>
           <w:szCs w:val="24"/>
         </w:rPr>
-        <w:t xml:space="preserve">J. </w:t>
-      </w:r>
-      <w:proofErr w:type="spellStart"/>
-      <w:r>
-        <w:rPr>
-          <w:rFonts w:ascii="Arial" w:hAnsi="Arial" w:cs="Arial"/>
-          <w:i/>
-          <w:iCs/>
-          <w:sz w:val="24"/>
-          <w:szCs w:val="24"/>
-        </w:rPr>
-        <w:t>Acous</w:t>
-      </w:r>
-      <w:proofErr w:type="spellEnd"/>
-      <w:r>
-        <w:rPr>
-          <w:rFonts w:ascii="Arial" w:hAnsi="Arial" w:cs="Arial"/>
-          <w:i/>
-          <w:iCs/>
-          <w:sz w:val="24"/>
-          <w:szCs w:val="24"/>
-        </w:rPr>
-        <w:t>. Soc. Am.</w:t>
+        <w:t>J. Acous. Soc. Am.</w:t>
       </w:r>
       <w:r>
         <w:rPr>
@@ -382,20 +320,11 @@
       </w:r>
       <w:r>
         <w:br/>
-        <w:t xml:space="preserve">Marie </w:t>
-      </w:r>
-      <w:proofErr w:type="spellStart"/>
-      <w:r>
-        <w:t>Roch</w:t>
-      </w:r>
-      <w:proofErr w:type="spellEnd"/>
+        <w:t>Marie Roch</w:t>
+      </w:r>
       <w:r>
         <w:br/>
-        <w:t xml:space="preserve">e-mail:  </w:t>
-      </w:r>
-      <w:proofErr w:type="spellStart"/>
-      <w:r>
-        <w:t>usefirst</w:t>
+        <w:t>e-mail:  usefirst</w:t>
       </w:r>
       <w:r>
         <w:t>name</w:t>
@@ -412,13 +341,8 @@
       <w:r>
         <w:t>name</w:t>
       </w:r>
-      <w:proofErr w:type="spellEnd"/>
-      <w:r>
-        <w:t xml:space="preserve"> @ </w:t>
-      </w:r>
-      <w:proofErr w:type="spellStart"/>
-      <w:r>
-        <w:t>sdsu</w:t>
+      <w:r>
+        <w:t xml:space="preserve"> @ sdsu</w:t>
       </w:r>
       <w:r>
         <w:t>DOT</w:t>
@@ -426,7 +350,6 @@
       <w:r>
         <w:t>edu</w:t>
       </w:r>
-      <w:proofErr w:type="spellEnd"/>
     </w:p>
     <w:p>
       <w:pPr>
@@ -533,27 +456,14 @@
         <w:t xml:space="preserve"> authored primarily by Sean Wiggins</w:t>
       </w:r>
       <w:r>
-        <w:t xml:space="preserve">, but </w:t>
-      </w:r>
-      <w:proofErr w:type="gramStart"/>
-      <w:r>
-        <w:t xml:space="preserve">the version distributed here has been </w:t>
+        <w:t xml:space="preserve">, but the version distributed here has been </w:t>
       </w:r>
       <w:r>
         <w:t xml:space="preserve">heavily modified by </w:t>
       </w:r>
       <w:r>
-        <w:t xml:space="preserve">Melissa </w:t>
-      </w:r>
-      <w:proofErr w:type="spellStart"/>
-      <w:r>
-        <w:t>Soldevilla</w:t>
-      </w:r>
-      <w:proofErr w:type="spellEnd"/>
-      <w:r>
-        <w:t xml:space="preserve"> and myself</w:t>
-      </w:r>
-      <w:proofErr w:type="gramEnd"/>
+        <w:t>Melissa Soldevilla and myself</w:t>
+      </w:r>
       <w:r>
         <w:t xml:space="preserve">.  </w:t>
       </w:r>
@@ -634,7 +544,7 @@
                     <pic:cNvPicPr/>
                   </pic:nvPicPr>
                   <pic:blipFill>
-                    <a:blip r:embed="rId6"/>
+                    <a:blip r:embed="rId5"/>
                     <a:stretch>
                       <a:fillRect/>
                     </a:stretch>
@@ -658,15 +568,7 @@
     <w:p>
       <w:r>
         <w:lastRenderedPageBreak/>
-        <w:t xml:space="preserve">Alternatively, one can increase Java heap memory by editing a </w:t>
-      </w:r>
-      <w:proofErr w:type="spellStart"/>
-      <w:r>
-        <w:t>java.opts</w:t>
-      </w:r>
-      <w:proofErr w:type="spellEnd"/>
-      <w:r>
-        <w:t xml:space="preserve"> </w:t>
+        <w:t xml:space="preserve">Alternatively, one can increase Java heap memory by editing a java.opts </w:t>
       </w:r>
       <w:r>
         <w:t>file.  To do this for all users of a machine, type the following:</w:t>
@@ -693,25 +595,14 @@
         </w:rPr>
         <w:t xml:space="preserve">&gt;&gt; </w:t>
       </w:r>
-      <w:proofErr w:type="gramStart"/>
       <w:r>
         <w:rPr>
           <w:rFonts w:ascii="Courier New" w:hAnsi="Courier New" w:cs="Courier New"/>
           <w:sz w:val="20"/>
           <w:szCs w:val="20"/>
         </w:rPr>
-        <w:t>edit</w:t>
-      </w:r>
-      <w:proofErr w:type="gramEnd"/>
-      <w:r>
-        <w:rPr>
-          <w:rFonts w:ascii="Courier New" w:hAnsi="Courier New" w:cs="Courier New"/>
-          <w:sz w:val="20"/>
-          <w:szCs w:val="20"/>
-        </w:rPr>
-        <w:t>(</w:t>
-      </w:r>
-      <w:proofErr w:type="spellStart"/>
+        <w:t>edit(</w:t>
+      </w:r>
       <w:r>
         <w:rPr>
           <w:rFonts w:ascii="Courier New" w:hAnsi="Courier New" w:cs="Courier New"/>
@@ -721,7 +612,6 @@
         </w:rPr>
         <w:t>fullfile</w:t>
       </w:r>
-      <w:proofErr w:type="spellEnd"/>
       <w:r>
         <w:rPr>
           <w:rFonts w:ascii="Courier New" w:hAnsi="Courier New" w:cs="Courier New"/>
@@ -730,7 +620,6 @@
         </w:rPr>
         <w:t>(</w:t>
       </w:r>
-      <w:proofErr w:type="spellStart"/>
       <w:r>
         <w:rPr>
           <w:rFonts w:ascii="Courier New" w:hAnsi="Courier New" w:cs="Courier New"/>
@@ -740,32 +629,13 @@
         </w:rPr>
         <w:t>matlabroot</w:t>
       </w:r>
-      <w:proofErr w:type="spellEnd"/>
       <w:r>
         <w:rPr>
           <w:rFonts w:ascii="Courier New" w:hAnsi="Courier New" w:cs="Courier New"/>
           <w:sz w:val="20"/>
           <w:szCs w:val="20"/>
         </w:rPr>
-        <w:t>, 'bin', computer('arch'), '</w:t>
-      </w:r>
-      <w:proofErr w:type="spellStart"/>
-      <w:r>
-        <w:rPr>
-          <w:rFonts w:ascii="Courier New" w:hAnsi="Courier New" w:cs="Courier New"/>
-          <w:sz w:val="20"/>
-          <w:szCs w:val="20"/>
-        </w:rPr>
-        <w:t>java.opts</w:t>
-      </w:r>
-      <w:proofErr w:type="spellEnd"/>
-      <w:r>
-        <w:rPr>
-          <w:rFonts w:ascii="Courier New" w:hAnsi="Courier New" w:cs="Courier New"/>
-          <w:sz w:val="20"/>
-          <w:szCs w:val="20"/>
-        </w:rPr>
-        <w:t>'))</w:t>
+        <w:t>, 'bin', computer('arch'), 'java.opts'))</w:t>
       </w:r>
     </w:p>
     <w:p/>
@@ -788,15 +658,7 @@
         <w:t>, c</w:t>
       </w:r>
       <w:r>
-        <w:t xml:space="preserve">reate the </w:t>
-      </w:r>
-      <w:proofErr w:type="spellStart"/>
-      <w:r>
-        <w:t>java.opts</w:t>
-      </w:r>
-      <w:proofErr w:type="spellEnd"/>
-      <w:r>
-        <w:t xml:space="preserve"> file in the Matlab</w:t>
+        <w:t>reate the java.opts file in the Matlab</w:t>
       </w:r>
       <w:r>
         <w:t xml:space="preserve"> startup directory</w:t>
@@ -832,23 +694,7 @@
           <w:rFonts w:cstheme="minorHAnsi"/>
           <w:b/>
         </w:rPr>
-        <w:t xml:space="preserve"> </w:t>
-      </w:r>
-      <w:proofErr w:type="spellStart"/>
-      <w:r>
-        <w:rPr>
-          <w:rFonts w:cstheme="minorHAnsi"/>
-          <w:b/>
-        </w:rPr>
-        <w:t>java.opts</w:t>
-      </w:r>
-      <w:proofErr w:type="spellEnd"/>
-      <w:r>
-        <w:rPr>
-          <w:rFonts w:cstheme="minorHAnsi"/>
-          <w:b/>
-        </w:rPr>
-        <w:t xml:space="preserve"> file:</w:t>
+        <w:t xml:space="preserve"> java.opts file:</w:t>
       </w:r>
     </w:p>
     <w:p>
@@ -870,39 +716,17 @@
           <w:rFonts w:cstheme="minorHAnsi"/>
         </w:rPr>
       </w:pPr>
-      <w:proofErr w:type="gramStart"/>
       <w:r>
         <w:rPr>
           <w:rFonts w:cstheme="minorHAnsi"/>
         </w:rPr>
-        <w:t>Type “</w:t>
-      </w:r>
-      <w:proofErr w:type="spellStart"/>
+        <w:t>Type “ver java” at the Matlab prompt to d</w:t>
+      </w:r>
       <w:r>
         <w:rPr>
           <w:rFonts w:cstheme="minorHAnsi"/>
         </w:rPr>
-        <w:t>ver</w:t>
-      </w:r>
-      <w:proofErr w:type="spellEnd"/>
-      <w:r>
-        <w:rPr>
-          <w:rFonts w:cstheme="minorHAnsi"/>
-        </w:rPr>
-        <w:t xml:space="preserve"> java” at the Matlab prompt to d</w:t>
-      </w:r>
-      <w:r>
-        <w:rPr>
-          <w:rFonts w:cstheme="minorHAnsi"/>
-        </w:rPr>
-        <w:t>etermine your version of Java.</w:t>
-      </w:r>
-      <w:proofErr w:type="gramEnd"/>
-      <w:r>
-        <w:rPr>
-          <w:rFonts w:cstheme="minorHAnsi"/>
-        </w:rPr>
-        <w:t xml:space="preserve"> </w:t>
+        <w:t xml:space="preserve">etermine your version of Java. </w:t>
       </w:r>
     </w:p>
     <w:p>
@@ -1018,8 +842,6 @@
     </w:p>
     <w:p/>
     <w:p>
-      <w:proofErr w:type="spellStart"/>
-      <w:proofErr w:type="gramStart"/>
       <w:r>
         <w:rPr>
           <w:rFonts w:ascii="Courier New" w:hAnsi="Courier New" w:cs="Courier New"/>
@@ -1032,8 +854,6 @@
         </w:rPr>
         <w:t>ng.Runtime.getRuntime.maxMemory</w:t>
       </w:r>
-      <w:proofErr w:type="spellEnd"/>
-      <w:proofErr w:type="gramEnd"/>
       <w:r>
         <w:rPr>
           <w:rFonts w:ascii="Courier New" w:hAnsi="Courier New" w:cs="Courier New"/>
@@ -1049,7 +869,13 @@
         <w:pStyle w:val="Heading1"/>
       </w:pPr>
       <w:r>
-        <w:t>Using silbido</w:t>
+        <w:t xml:space="preserve">Using </w:t>
+      </w:r>
+      <w:r>
+        <w:rPr>
+          <w:i/>
+        </w:rPr>
+        <w:t>silbido</w:t>
       </w:r>
     </w:p>
     <w:p>
@@ -1066,27 +892,13 @@
         <w:t>,</w:t>
       </w:r>
       <w:r>
-        <w:t xml:space="preserve"> several direc</w:t>
-      </w:r>
-      <w:bookmarkStart w:id="0" w:name="_GoBack"/>
-      <w:bookmarkEnd w:id="0"/>
-      <w:r>
-        <w:t>tories must be added to the MATLAB and java paths</w:t>
+        <w:t xml:space="preserve"> several directories must be added to the MATLAB and java paths</w:t>
       </w:r>
       <w:r>
         <w:t xml:space="preserve">.  </w:t>
       </w:r>
       <w:r>
-        <w:t xml:space="preserve">A convenience script has been provided to properly setup the silbido environment.  To initialize silbido execute the following command </w:t>
-      </w:r>
-      <w:r>
-        <w:t xml:space="preserve">at the </w:t>
-      </w:r>
-      <w:r>
-        <w:t>MATALB</w:t>
-      </w:r>
-      <w:r>
-        <w:t xml:space="preserve"> prompt.  </w:t>
+        <w:t xml:space="preserve">A convenience script has been provided to properly setup the silbido environment.  To initialize silbido execute the following command at the MATALB prompt.  </w:t>
       </w:r>
     </w:p>
     <w:p>
@@ -1096,22 +908,12 @@
           <w:rFonts w:ascii="Courier New" w:hAnsi="Courier New" w:cs="Courier New"/>
         </w:rPr>
       </w:pPr>
-      <w:proofErr w:type="spellStart"/>
-      <w:proofErr w:type="gramStart"/>
       <w:r>
         <w:rPr>
           <w:rFonts w:ascii="Courier New" w:hAnsi="Courier New" w:cs="Courier New"/>
         </w:rPr>
-        <w:t>silbido</w:t>
-      </w:r>
-      <w:proofErr w:type="gramEnd"/>
-      <w:r>
-        <w:rPr>
-          <w:rFonts w:ascii="Courier New" w:hAnsi="Courier New" w:cs="Courier New"/>
-        </w:rPr>
-        <w:t>_init</w:t>
-      </w:r>
-      <w:proofErr w:type="spellEnd"/>
+        <w:t>silbido_init</w:t>
+      </w:r>
     </w:p>
     <w:p>
       <w:r>
@@ -1156,13 +958,8 @@
       <w:r>
         <w:t xml:space="preserve">tions, but still use the older </w:t>
       </w:r>
-      <w:proofErr w:type="spellStart"/>
-      <w:r>
-        <w:t>dtPlotUIGroundTruth</w:t>
-      </w:r>
-      <w:proofErr w:type="spellEnd"/>
-      <w:r>
-        <w:t xml:space="preserve"> tool for serious annotation.  Use it for annotating at your own risk</w:t>
+      <w:r>
+        <w:t>dtPlotUIGroundTruth tool for serious annotation.  Use it for annotating at your own risk</w:t>
       </w:r>
       <w:r>
         <w:t>.  I</w:t>
@@ -1182,13 +979,8 @@
           <w:numId w:val="3"/>
         </w:numPr>
       </w:pPr>
-      <w:proofErr w:type="spellStart"/>
-      <w:r>
-        <w:t>GroundTruth</w:t>
-      </w:r>
-      <w:proofErr w:type="spellEnd"/>
-      <w:r>
-        <w:t xml:space="preserve"> –First generation t</w:t>
+      <w:r>
+        <w:t>GroundTruth –First generation t</w:t>
       </w:r>
       <w:r>
         <w:t>ool for producing ground truth tonals.</w:t>
@@ -1214,13 +1006,8 @@
           <w:numId w:val="3"/>
         </w:numPr>
       </w:pPr>
-      <w:proofErr w:type="spellStart"/>
-      <w:r>
-        <w:t>ManipulatingTonals</w:t>
-      </w:r>
-      <w:proofErr w:type="spellEnd"/>
-      <w:r>
-        <w:t xml:space="preserve"> – Information on accessing the data contained in a set of detections.</w:t>
+      <w:r>
+        <w:t>ManipulatingTonals – Information on accessing the data contained in a set of detections.</w:t>
       </w:r>
     </w:p>
     <w:p>
@@ -1234,7 +1021,7 @@
       <w:r>
         <w:t xml:space="preserve">), visit </w:t>
       </w:r>
-      <w:hyperlink r:id="rId7" w:history="1">
+      <w:hyperlink r:id="rId6" w:history="1">
         <w:r>
           <w:rPr>
             <w:rStyle w:val="Hyperlink"/>
@@ -1244,6 +1031,48 @@
       </w:hyperlink>
       <w:r>
         <w:t xml:space="preserve"> and follow the technologies link.  </w:t>
+      </w:r>
+    </w:p>
+    <w:p>
+      <w:pPr>
+        <w:pStyle w:val="Heading1"/>
+      </w:pPr>
+      <w:r>
+        <w:t xml:space="preserve">Compiling </w:t>
+      </w:r>
+      <w:r>
+        <w:rPr>
+          <w:i/>
+        </w:rPr>
+        <w:t>silbido</w:t>
+      </w:r>
+    </w:p>
+    <w:p>
+      <w:r>
+        <w:t xml:space="preserve">If </w:t>
+      </w:r>
+      <w:r>
+        <w:rPr>
+          <w:i/>
+        </w:rPr>
+        <w:t>silbido</w:t>
+      </w:r>
+      <w:r>
+        <w:t xml:space="preserve"> was downloaded as a compressed archive (zip/gz), the above instructions should suffice and you should not need to compile unless you are using an operating system for which we have not compiled mex files (an error indicating that you need to do this will make this obvious).  If this is the case, follow the instructions for compiling C++ from the Build document.</w:t>
+      </w:r>
+    </w:p>
+    <w:p>
+      <w:r>
+        <w:t xml:space="preserve">If you are downloading a copy of </w:t>
+      </w:r>
+      <w:r>
+        <w:rPr>
+          <w:i/>
+        </w:rPr>
+        <w:t>silbido</w:t>
+      </w:r>
+      <w:r>
+        <w:t xml:space="preserve"> for development from our code repository site, then you will need to compile Java and C++.  Read the Build document for instructions on how to do this.</w:t>
       </w:r>
     </w:p>
     <w:sectPr>
@@ -1257,8 +1086,8 @@
 </file>
 
 <file path=word/numbering.xml><?xml version="1.0" encoding="utf-8"?>
-<w:numbering xmlns:wpc="http://schemas.microsoft.com/office/word/2010/wordprocessingCanvas" xmlns:mo="http://schemas.microsoft.com/office/mac/office/2008/main" xmlns:mc="http://schemas.openxmlformats.org/markup-compatibility/2006" xmlns:mv="urn:schemas-microsoft-com:mac:vml" xmlns:o="urn:schemas-microsoft-com:office:office" xmlns:r="http://schemas.openxmlformats.org/officeDocument/2006/relationships" xmlns:m="http://schemas.openxmlformats.org/officeDocument/2006/math" xmlns:v="urn:schemas-microsoft-com:vml" xmlns:wp14="http://schemas.microsoft.com/office/word/2010/wordprocessingDrawing" xmlns:wp="http://schemas.openxmlformats.org/drawingml/2006/wordprocessingDrawing" xmlns:w10="urn:schemas-microsoft-com:office:word" xmlns:w="http://schemas.openxmlformats.org/wordprocessingml/2006/main" xmlns:w14="http://schemas.microsoft.com/office/word/2010/wordml" xmlns:wpg="http://schemas.microsoft.com/office/word/2010/wordprocessingGroup" xmlns:wpi="http://schemas.microsoft.com/office/word/2010/wordprocessingInk" xmlns:wne="http://schemas.microsoft.com/office/word/2006/wordml" xmlns:wps="http://schemas.microsoft.com/office/word/2010/wordprocessingShape" mc:Ignorable="w14 wp14">
-  <w:abstractNum w:abstractNumId="0">
+<w:numbering xmlns:wpc="http://schemas.microsoft.com/office/word/2010/wordprocessingCanvas" xmlns:mc="http://schemas.openxmlformats.org/markup-compatibility/2006" xmlns:o="urn:schemas-microsoft-com:office:office" xmlns:r="http://schemas.openxmlformats.org/officeDocument/2006/relationships" xmlns:m="http://schemas.openxmlformats.org/officeDocument/2006/math" xmlns:v="urn:schemas-microsoft-com:vml" xmlns:wp14="http://schemas.microsoft.com/office/word/2010/wordprocessingDrawing" xmlns:wp="http://schemas.openxmlformats.org/drawingml/2006/wordprocessingDrawing" xmlns:w10="urn:schemas-microsoft-com:office:word" xmlns:w="http://schemas.openxmlformats.org/wordprocessingml/2006/main" xmlns:w14="http://schemas.microsoft.com/office/word/2010/wordml" xmlns:w15="http://schemas.microsoft.com/office/word/2012/wordml" xmlns:wpg="http://schemas.microsoft.com/office/word/2010/wordprocessingGroup" xmlns:wpi="http://schemas.microsoft.com/office/word/2010/wordprocessingInk" xmlns:wne="http://schemas.microsoft.com/office/word/2006/wordml" xmlns:wps="http://schemas.microsoft.com/office/word/2010/wordprocessingShape" mc:Ignorable="w14 w15 wp14">
+  <w:abstractNum w:abstractNumId="0" w15:restartNumberingAfterBreak="0">
     <w:nsid w:val="2B0D4C31"/>
     <w:multiLevelType w:val="hybridMultilevel"/>
     <w:tmpl w:val="808E3410"/>
@@ -1371,7 +1200,7 @@
       </w:rPr>
     </w:lvl>
   </w:abstractNum>
-  <w:abstractNum w:abstractNumId="1">
+  <w:abstractNum w:abstractNumId="1" w15:restartNumberingAfterBreak="0">
     <w:nsid w:val="71AC27A5"/>
     <w:multiLevelType w:val="hybridMultilevel"/>
     <w:tmpl w:val="1EC267A8"/>
@@ -1461,7 +1290,7 @@
       </w:pPr>
     </w:lvl>
   </w:abstractNum>
-  <w:abstractNum w:abstractNumId="2">
+  <w:abstractNum w:abstractNumId="2" w15:restartNumberingAfterBreak="0">
     <w:nsid w:val="76113C29"/>
     <w:multiLevelType w:val="hybridMultilevel"/>
     <w:tmpl w:val="6C1E4AE0"/>
@@ -1564,7 +1393,7 @@
 </file>
 
 <file path=word/styles.xml><?xml version="1.0" encoding="utf-8"?>
-<w:styles xmlns:mc="http://schemas.openxmlformats.org/markup-compatibility/2006" xmlns:r="http://schemas.openxmlformats.org/officeDocument/2006/relationships" xmlns:w="http://schemas.openxmlformats.org/wordprocessingml/2006/main" xmlns:w14="http://schemas.microsoft.com/office/word/2010/wordml" mc:Ignorable="w14">
+<w:styles xmlns:mc="http://schemas.openxmlformats.org/markup-compatibility/2006" xmlns:r="http://schemas.openxmlformats.org/officeDocument/2006/relationships" xmlns:w="http://schemas.openxmlformats.org/wordprocessingml/2006/main" xmlns:w14="http://schemas.microsoft.com/office/word/2010/wordml" xmlns:w15="http://schemas.microsoft.com/office/word/2012/wordml" mc:Ignorable="w14 w15">
   <w:docDefaults>
     <w:rPrDefault>
       <w:rPr>
@@ -1580,511 +1409,369 @@
       </w:pPr>
     </w:pPrDefault>
   </w:docDefaults>
-  <w:latentStyles w:defLockedState="0" w:defUIPriority="99" w:defSemiHidden="1" w:defUnhideWhenUsed="1" w:defQFormat="0" w:count="276">
-    <w:lsdException w:name="Normal" w:semiHidden="0" w:uiPriority="0" w:unhideWhenUsed="0" w:qFormat="1"/>
-    <w:lsdException w:name="heading 1" w:semiHidden="0" w:uiPriority="9" w:unhideWhenUsed="0" w:qFormat="1"/>
-    <w:lsdException w:name="heading 2" w:uiPriority="9" w:qFormat="1"/>
-    <w:lsdException w:name="heading 3" w:uiPriority="9" w:qFormat="1"/>
-    <w:lsdException w:name="heading 4" w:uiPriority="9" w:qFormat="1"/>
-    <w:lsdException w:name="heading 5" w:uiPriority="9" w:qFormat="1"/>
-    <w:lsdException w:name="heading 6" w:uiPriority="9" w:qFormat="1"/>
-    <w:lsdException w:name="heading 7" w:uiPriority="9" w:qFormat="1"/>
-    <w:lsdException w:name="heading 8" w:uiPriority="9" w:qFormat="1"/>
-    <w:lsdException w:name="heading 9" w:uiPriority="9" w:qFormat="1"/>
-    <w:lsdException w:name="toc 1" w:uiPriority="39"/>
-    <w:lsdException w:name="toc 2" w:uiPriority="39"/>
-    <w:lsdException w:name="toc 3" w:uiPriority="39"/>
-    <w:lsdException w:name="toc 4" w:uiPriority="39"/>
-    <w:lsdException w:name="toc 5" w:uiPriority="39"/>
-    <w:lsdException w:name="toc 6" w:uiPriority="39"/>
-    <w:lsdException w:name="toc 7" w:uiPriority="39"/>
-    <w:lsdException w:name="toc 8" w:uiPriority="39"/>
-    <w:lsdException w:name="toc 9" w:uiPriority="39"/>
-    <w:lsdException w:name="caption" w:uiPriority="35" w:qFormat="1"/>
-    <w:lsdException w:name="Title" w:semiHidden="0" w:uiPriority="10" w:unhideWhenUsed="0" w:qFormat="1"/>
-    <w:lsdException w:name="Default Paragraph Font" w:uiPriority="1"/>
-    <w:lsdException w:name="Subtitle" w:semiHidden="0" w:uiPriority="11" w:unhideWhenUsed="0" w:qFormat="1"/>
-    <w:lsdException w:name="Strong" w:semiHidden="0" w:uiPriority="22" w:unhideWhenUsed="0" w:qFormat="1"/>
-    <w:lsdException w:name="Emphasis" w:semiHidden="0" w:uiPriority="20" w:unhideWhenUsed="0" w:qFormat="1"/>
-    <w:lsdException w:name="Table Grid" w:semiHidden="0" w:uiPriority="59" w:unhideWhenUsed="0"/>
-    <w:lsdException w:name="Placeholder Text" w:unhideWhenUsed="0"/>
-    <w:lsdException w:name="No Spacing" w:semiHidden="0" w:uiPriority="1" w:unhideWhenUsed="0" w:qFormat="1"/>
-    <w:lsdException w:name="Light Shading" w:semiHidden="0" w:uiPriority="60" w:unhideWhenUsed="0"/>
-    <w:lsdException w:name="Light List" w:semiHidden="0" w:uiPriority="61" w:unhideWhenUsed="0"/>
-    <w:lsdException w:name="Light Grid" w:semiHidden="0" w:uiPriority="62" w:unhideWhenUsed="0"/>
-    <w:lsdException w:name="Medium Shading 1" w:semiHidden="0" w:uiPriority="63" w:unhideWhenUsed="0"/>
-    <w:lsdException w:name="Medium Shading 2" w:semiHidden="0" w:uiPriority="64" w:unhideWhenUsed="0"/>
-    <w:lsdException w:name="Medium List 1" w:semiHidden="0" w:uiPriority="65" w:unhideWhenUsed="0"/>
-    <w:lsdException w:name="Medium List 2" w:semiHidden="0" w:uiPriority="66" w:unhideWhenUsed="0"/>
-    <w:lsdException w:name="Medium Grid 1" w:semiHidden="0" w:uiPriority="67" w:unhideWhenUsed="0"/>
-    <w:lsdException w:name="Medium Grid 2" w:semiHidden="0" w:uiPriority="68" w:unhideWhenUsed="0"/>
-    <w:lsdException w:name="Medium Grid 3" w:semiHidden="0" w:uiPriority="69" w:unhideWhenUsed="0"/>
-    <w:lsdException w:name="Dark List" w:semiHidden="0" w:uiPriority="70" w:unhideWhenUsed="0"/>
-    <w:lsdException w:name="Colorful Shading" w:semiHidden="0" w:uiPriority="71" w:unhideWhenUsed="0"/>
-    <w:lsdException w:name="Colorful List" w:semiHidden="0" w:uiPriority="72" w:unhideWhenUsed="0"/>
-    <w:lsdException w:name="Colorful Grid" w:semiHidden="0" w:uiPriority="73" w:unhideWhenUsed="0"/>
-    <w:lsdException w:name="Light Shading Accent 1" w:semiHidden="0" w:uiPriority="60" w:unhideWhenUsed="0"/>
-    <w:lsdException w:name="Light List Accent 1" w:semiHidden="0" w:uiPriority="61" w:unhideWhenUsed="0"/>
-    <w:lsdException w:name="Light Grid Accent 1" w:semiHidden="0" w:uiPriority="62" w:unhideWhenUsed="0"/>
-    <w:lsdException w:name="Medium Shading 1 Accent 1" w:semiHidden="0" w:uiPriority="63" w:unhideWhenUsed="0"/>
-    <w:lsdException w:name="Medium Shading 2 Accent 1" w:semiHidden="0" w:uiPriority="64" w:unhideWhenUsed="0"/>
-    <w:lsdException w:name="Medium List 1 Accent 1" w:semiHidden="0" w:uiPriority="65" w:unhideWhenUsed="0"/>
-    <w:lsdException w:name="Revision" w:unhideWhenUsed="0"/>
-    <w:lsdException w:name="List Paragraph" w:semiHidden="0" w:uiPriority="34" w:unhideWhenUsed="0" w:qFormat="1"/>
-    <w:lsdException w:name="Quote" w:semiHidden="0" w:uiPriority="29" w:unhideWhenUsed="0" w:qFormat="1"/>
-    <w:lsdException w:name="Intense Quote" w:semiHidden="0" w:uiPriority="30" w:unhideWhenUsed="0" w:qFormat="1"/>
-    <w:lsdException w:name="Medium List 2 Accent 1" w:semiHidden="0" w:uiPriority="66" w:unhideWhenUsed="0"/>
-    <w:lsdException w:name="Medium Grid 1 Accent 1" w:semiHidden="0" w:uiPriority="67" w:unhideWhenUsed="0"/>
-    <w:lsdException w:name="Medium Grid 2 Accent 1" w:semiHidden="0" w:uiPriority="68" w:unhideWhenUsed="0"/>
-    <w:lsdException w:name="Medium Grid 3 Accent 1" w:semiHidden="0" w:uiPriority="69" w:unhideWhenUsed="0"/>
-    <w:lsdException w:name="Dark List Accent 1" w:semiHidden="0" w:uiPriority="70" w:unhideWhenUsed="0"/>
-    <w:lsdException w:name="Colorful Shading Accent 1" w:semiHidden="0" w:uiPriority="71" w:unhideWhenUsed="0"/>
-    <w:lsdException w:name="Colorful List Accent 1" w:semiHidden="0" w:uiPriority="72" w:unhideWhenUsed="0"/>
-    <w:lsdException w:name="Colorful Grid Accent 1" w:semiHidden="0" w:uiPriority="73" w:unhideWhenUsed="0"/>
-    <w:lsdException w:name="Light Shading Accent 2" w:semiHidden="0" w:uiPriority="60" w:unhideWhenUsed="0"/>
-    <w:lsdException w:name="Light List Accent 2" w:semiHidden="0" w:uiPriority="61" w:unhideWhenUsed="0"/>
-    <w:lsdException w:name="Light Grid Accent 2" w:semiHidden="0" w:uiPriority="62" w:unhideWhenUsed="0"/>
-    <w:lsdException w:name="Medium Shading 1 Accent 2" w:semiHidden="0" w:uiPriority="63" w:unhideWhenUsed="0"/>
-    <w:lsdException w:name="Medium Shading 2 Accent 2" w:semiHidden="0" w:uiPriority="64" w:unhideWhenUsed="0"/>
-    <w:lsdException w:name="Medium List 1 Accent 2" w:semiHidden="0" w:uiPriority="65" w:unhideWhenUsed="0"/>
-    <w:lsdException w:name="Medium List 2 Accent 2" w:semiHidden="0" w:uiPriority="66" w:unhideWhenUsed="0"/>
-    <w:lsdException w:name="Medium Grid 1 Accent 2" w:semiHidden="0" w:uiPriority="67" w:unhideWhenUsed="0"/>
-    <w:lsdException w:name="Medium Grid 2 Accent 2" w:semiHidden="0" w:uiPriority="68" w:unhideWhenUsed="0"/>
-    <w:lsdException w:name="Medium Grid 3 Accent 2" w:semiHidden="0" w:uiPriority="69" w:unhideWhenUsed="0"/>
-    <w:lsdException w:name="Dark List Accent 2" w:semiHidden="0" w:uiPriority="70" w:unhideWhenUsed="0"/>
-    <w:lsdException w:name="Colorful Shading Accent 2" w:semiHidden="0" w:uiPriority="71" w:unhideWhenUsed="0"/>
-    <w:lsdException w:name="Colorful List Accent 2" w:semiHidden="0" w:uiPriority="72" w:unhideWhenUsed="0"/>
-    <w:lsdException w:name="Colorful Grid Accent 2" w:semiHidden="0" w:uiPriority="73" w:unhideWhenUsed="0"/>
-    <w:lsdException w:name="Light Shading Accent 3" w:semiHidden="0" w:uiPriority="60" w:unhideWhenUsed="0"/>
-    <w:lsdException w:name="Light List Accent 3" w:semiHidden="0" w:uiPriority="61" w:unhideWhenUsed="0"/>
-    <w:lsdException w:name="Light Grid Accent 3" w:semiHidden="0" w:uiPriority="62" w:unhideWhenUsed="0"/>
-    <w:lsdException w:name="Medium Shading 1 Accent 3" w:semiHidden="0" w:uiPriority="63" w:unhideWhenUsed="0"/>
-    <w:lsdException w:name="Medium Shading 2 Accent 3" w:semiHidden="0" w:uiPriority="64" w:unhideWhenUsed="0"/>
-    <w:lsdException w:name="Medium List 1 Accent 3" w:semiHidden="0" w:uiPriority="65" w:unhideWhenUsed="0"/>
-    <w:lsdException w:name="Medium List 2 Accent 3" w:semiHidden="0" w:uiPriority="66" w:unhideWhenUsed="0"/>
-    <w:lsdException w:name="Medium Grid 1 Accent 3" w:semiHidden="0" w:uiPriority="67" w:unhideWhenUsed="0"/>
-    <w:lsdException w:name="Medium Grid 2 Accent 3" w:semiHidden="0" w:uiPriority="68" w:unhideWhenUsed="0"/>
-    <w:lsdException w:name="Medium Grid 3 Accent 3" w:semiHidden="0" w:uiPriority="69" w:unhideWhenUsed="0"/>
-    <w:lsdException w:name="Dark List Accent 3" w:semiHidden="0" w:uiPriority="70" w:unhideWhenUsed="0"/>
-    <w:lsdException w:name="Colorful Shading Accent 3" w:semiHidden="0" w:uiPriority="71" w:unhideWhenUsed="0"/>
-    <w:lsdException w:name="Colorful List Accent 3" w:semiHidden="0" w:uiPriority="72" w:unhideWhenUsed="0"/>
-    <w:lsdException w:name="Colorful Grid Accent 3" w:semiHidden="0" w:uiPriority="73" w:unhideWhenUsed="0"/>
-    <w:lsdException w:name="Light Shading Accent 4" w:semiHidden="0" w:uiPriority="60" w:unhideWhenUsed="0"/>
-    <w:lsdException w:name="Light List Accent 4" w:semiHidden="0" w:uiPriority="61" w:unhideWhenUsed="0"/>
-    <w:lsdException w:name="Light Grid Accent 4" w:semiHidden="0" w:uiPriority="62" w:unhideWhenUsed="0"/>
-    <w:lsdException w:name="Medium Shading 1 Accent 4" w:semiHidden="0" w:uiPriority="63" w:unhideWhenUsed="0"/>
-    <w:lsdException w:name="Medium Shading 2 Accent 4" w:semiHidden="0" w:uiPriority="64" w:unhideWhenUsed="0"/>
-    <w:lsdException w:name="Medium List 1 Accent 4" w:semiHidden="0" w:uiPriority="65" w:unhideWhenUsed="0"/>
-    <w:lsdException w:name="Medium List 2 Accent 4" w:semiHidden="0" w:uiPriority="66" w:unhideWhenUsed="0"/>
-    <w:lsdException w:name="Medium Grid 1 Accent 4" w:semiHidden="0" w:uiPriority="67" w:unhideWhenUsed="0"/>
-    <w:lsdException w:name="Medium Grid 2 Accent 4" w:semiHidden="0" w:uiPriority="68" w:unhideWhenUsed="0"/>
-    <w:lsdException w:name="Medium Grid 3 Accent 4" w:semiHidden="0" w:uiPriority="69" w:unhideWhenUsed="0"/>
-    <w:lsdException w:name="Dark List Accent 4" w:semiHidden="0" w:uiPriority="70" w:unhideWhenUsed="0"/>
-    <w:lsdException w:name="Colorful Shading Accent 4" w:semiHidden="0" w:uiPriority="71" w:unhideWhenUsed="0"/>
-    <w:lsdException w:name="Colorful List Accent 4" w:semiHidden="0" w:uiPriority="72" w:unhideWhenUsed="0"/>
-    <w:lsdException w:name="Colorful Grid Accent 4" w:semiHidden="0" w:uiPriority="73" w:unhideWhenUsed="0"/>
-    <w:lsdException w:name="Light Shading Accent 5" w:semiHidden="0" w:uiPriority="60" w:unhideWhenUsed="0"/>
-    <w:lsdException w:name="Light List Accent 5" w:semiHidden="0" w:uiPriority="61" w:unhideWhenUsed="0"/>
-    <w:lsdException w:name="Light Grid Accent 5" w:semiHidden="0" w:uiPriority="62" w:unhideWhenUsed="0"/>
-    <w:lsdException w:name="Medium Shading 1 Accent 5" w:semiHidden="0" w:uiPriority="63" w:unhideWhenUsed="0"/>
-    <w:lsdException w:name="Medium Shading 2 Accent 5" w:semiHidden="0" w:uiPriority="64" w:unhideWhenUsed="0"/>
-    <w:lsdException w:name="Medium List 1 Accent 5" w:semiHidden="0" w:uiPriority="65" w:unhideWhenUsed="0"/>
-    <w:lsdException w:name="Medium List 2 Accent 5" w:semiHidden="0" w:uiPriority="66" w:unhideWhenUsed="0"/>
-    <w:lsdException w:name="Medium Grid 1 Accent 5" w:semiHidden="0" w:uiPriority="67" w:unhideWhenUsed="0"/>
-    <w:lsdException w:name="Medium Grid 2 Accent 5" w:semiHidden="0" w:uiPriority="68" w:unhideWhenUsed="0"/>
-    <w:lsdException w:name="Medium Grid 3 Accent 5" w:semiHidden="0" w:uiPriority="69" w:unhideWhenUsed="0"/>
-    <w:lsdException w:name="Dark List Accent 5" w:semiHidden="0" w:uiPriority="70" w:unhideWhenUsed="0"/>
-    <w:lsdException w:name="Colorful Shading Accent 5" w:semiHidden="0" w:uiPriority="71" w:unhideWhenUsed="0"/>
-    <w:lsdException w:name="Colorful List Accent 5" w:semiHidden="0" w:uiPriority="72" w:unhideWhenUsed="0"/>
-    <w:lsdException w:name="Colorful Grid Accent 5" w:semiHidden="0" w:uiPriority="73" w:unhideWhenUsed="0"/>
-    <w:lsdException w:name="Light Shading Accent 6" w:semiHidden="0" w:uiPriority="60" w:unhideWhenUsed="0"/>
-    <w:lsdException w:name="Light List Accent 6" w:semiHidden="0" w:uiPriority="61" w:unhideWhenUsed="0"/>
-    <w:lsdException w:name="Light Grid Accent 6" w:semiHidden="0" w:uiPriority="62" w:unhideWhenUsed="0"/>
-    <w:lsdException w:name="Medium Shading 1 Accent 6" w:semiHidden="0" w:uiPriority="63" w:unhideWhenUsed="0"/>
-    <w:lsdException w:name="Medium Shading 2 Accent 6" w:semiHidden="0" w:uiPriority="64" w:unhideWhenUsed="0"/>
-    <w:lsdException w:name="Medium List 1 Accent 6" w:semiHidden="0" w:uiPriority="65" w:unhideWhenUsed="0"/>
-    <w:lsdException w:name="Medium List 2 Accent 6" w:semiHidden="0" w:uiPriority="66" w:unhideWhenUsed="0"/>
-    <w:lsdException w:name="Medium Grid 1 Accent 6" w:semiHidden="0" w:uiPriority="67" w:unhideWhenUsed="0"/>
-    <w:lsdException w:name="Medium Grid 2 Accent 6" w:semiHidden="0" w:uiPriority="68" w:unhideWhenUsed="0"/>
-    <w:lsdException w:name="Medium Grid 3 Accent 6" w:semiHidden="0" w:uiPriority="69" w:unhideWhenUsed="0"/>
-    <w:lsdException w:name="Dark List Accent 6" w:semiHidden="0" w:uiPriority="70" w:unhideWhenUsed="0"/>
-    <w:lsdException w:name="Colorful Shading Accent 6" w:semiHidden="0" w:uiPriority="71" w:unhideWhenUsed="0"/>
-    <w:lsdException w:name="Colorful List Accent 6" w:semiHidden="0" w:uiPriority="72" w:unhideWhenUsed="0"/>
-    <w:lsdException w:name="Colorful Grid Accent 6" w:semiHidden="0" w:uiPriority="73" w:unhideWhenUsed="0"/>
-    <w:lsdException w:name="Subtle Emphasis" w:semiHidden="0" w:uiPriority="19" w:unhideWhenUsed="0" w:qFormat="1"/>
-    <w:lsdException w:name="Intense Emphasis" w:semiHidden="0" w:uiPriority="21" w:unhideWhenUsed="0" w:qFormat="1"/>
-    <w:lsdException w:name="Subtle Reference" w:semiHidden="0" w:uiPriority="31" w:unhideWhenUsed="0" w:qFormat="1"/>
-    <w:lsdException w:name="Intense Reference" w:semiHidden="0" w:uiPriority="32" w:unhideWhenUsed="0" w:qFormat="1"/>
-    <w:lsdException w:name="Book Title" w:semiHidden="0" w:uiPriority="33" w:unhideWhenUsed="0" w:qFormat="1"/>
-    <w:lsdException w:name="Bibliography" w:uiPriority="37"/>
-    <w:lsdException w:name="TOC Heading" w:uiPriority="39" w:qFormat="1"/>
-  </w:latentStyles>
-  <w:style w:type="paragraph" w:default="1" w:styleId="Normal">
-    <w:name w:val="Normal"/>
-    <w:qFormat/>
-  </w:style>
-  <w:style w:type="paragraph" w:styleId="Heading1">
-    <w:name w:val="heading 1"/>
-    <w:basedOn w:val="Normal"/>
-    <w:next w:val="Normal"/>
-    <w:link w:val="Heading1Char"/>
-    <w:uiPriority w:val="9"/>
-    <w:qFormat/>
-    <w:rsid w:val="002C6C08"/>
-    <w:pPr>
-      <w:keepNext/>
-      <w:keepLines/>
-      <w:spacing w:before="480" w:after="0"/>
-      <w:outlineLvl w:val="0"/>
-    </w:pPr>
-    <w:rPr>
-      <w:rFonts w:asciiTheme="majorHAnsi" w:eastAsiaTheme="majorEastAsia" w:hAnsiTheme="majorHAnsi" w:cstheme="majorBidi"/>
-      <w:b/>
-      <w:bCs/>
-      <w:color w:val="365F91" w:themeColor="accent1" w:themeShade="BF"/>
-      <w:sz w:val="28"/>
-      <w:szCs w:val="28"/>
-    </w:rPr>
-  </w:style>
-  <w:style w:type="paragraph" w:styleId="Heading2">
-    <w:name w:val="heading 2"/>
-    <w:basedOn w:val="Normal"/>
-    <w:next w:val="Normal"/>
-    <w:link w:val="Heading2Char"/>
-    <w:uiPriority w:val="9"/>
-    <w:unhideWhenUsed/>
-    <w:qFormat/>
-    <w:rsid w:val="00984161"/>
-    <w:pPr>
-      <w:keepNext/>
-      <w:keepLines/>
-      <w:spacing w:before="200" w:after="0"/>
-      <w:outlineLvl w:val="1"/>
-    </w:pPr>
-    <w:rPr>
-      <w:rFonts w:asciiTheme="majorHAnsi" w:eastAsiaTheme="majorEastAsia" w:hAnsiTheme="majorHAnsi" w:cstheme="majorBidi"/>
-      <w:b/>
-      <w:bCs/>
-      <w:color w:val="4F81BD" w:themeColor="accent1"/>
-      <w:sz w:val="26"/>
-      <w:szCs w:val="26"/>
-    </w:rPr>
-  </w:style>
-  <w:style w:type="character" w:default="1" w:styleId="DefaultParagraphFont">
-    <w:name w:val="Default Paragraph Font"/>
-    <w:uiPriority w:val="1"/>
-    <w:semiHidden/>
-    <w:unhideWhenUsed/>
-  </w:style>
-  <w:style w:type="table" w:default="1" w:styleId="TableNormal">
-    <w:name w:val="Normal Table"/>
-    <w:uiPriority w:val="99"/>
-    <w:semiHidden/>
-    <w:unhideWhenUsed/>
-    <w:tblPr>
-      <w:tblInd w:w="0" w:type="dxa"/>
-      <w:tblCellMar>
-        <w:top w:w="0" w:type="dxa"/>
-        <w:left w:w="108" w:type="dxa"/>
-        <w:bottom w:w="0" w:type="dxa"/>
-        <w:right w:w="108" w:type="dxa"/>
-      </w:tblCellMar>
-    </w:tblPr>
-  </w:style>
-  <w:style w:type="numbering" w:default="1" w:styleId="NoList">
-    <w:name w:val="No List"/>
-    <w:uiPriority w:val="99"/>
-    <w:semiHidden/>
-    <w:unhideWhenUsed/>
-  </w:style>
-  <w:style w:type="character" w:customStyle="1" w:styleId="Heading1Char">
-    <w:name w:val="Heading 1 Char"/>
-    <w:basedOn w:val="DefaultParagraphFont"/>
-    <w:link w:val="Heading1"/>
-    <w:uiPriority w:val="9"/>
-    <w:rsid w:val="002C6C08"/>
-    <w:rPr>
-      <w:rFonts w:asciiTheme="majorHAnsi" w:eastAsiaTheme="majorEastAsia" w:hAnsiTheme="majorHAnsi" w:cstheme="majorBidi"/>
-      <w:b/>
-      <w:bCs/>
-      <w:color w:val="365F91" w:themeColor="accent1" w:themeShade="BF"/>
-      <w:sz w:val="28"/>
-      <w:szCs w:val="28"/>
-    </w:rPr>
-  </w:style>
-  <w:style w:type="character" w:customStyle="1" w:styleId="Heading2Char">
-    <w:name w:val="Heading 2 Char"/>
-    <w:basedOn w:val="DefaultParagraphFont"/>
-    <w:link w:val="Heading2"/>
-    <w:uiPriority w:val="9"/>
-    <w:rsid w:val="00984161"/>
-    <w:rPr>
-      <w:rFonts w:asciiTheme="majorHAnsi" w:eastAsiaTheme="majorEastAsia" w:hAnsiTheme="majorHAnsi" w:cstheme="majorBidi"/>
-      <w:b/>
-      <w:bCs/>
-      <w:color w:val="4F81BD" w:themeColor="accent1"/>
-      <w:sz w:val="26"/>
-      <w:szCs w:val="26"/>
-    </w:rPr>
-  </w:style>
-  <w:style w:type="paragraph" w:styleId="ListParagraph">
-    <w:name w:val="List Paragraph"/>
-    <w:basedOn w:val="Normal"/>
-    <w:uiPriority w:val="34"/>
-    <w:qFormat/>
-    <w:rsid w:val="00984161"/>
-    <w:pPr>
-      <w:ind w:left="720"/>
-      <w:contextualSpacing/>
-    </w:pPr>
-  </w:style>
-  <w:style w:type="paragraph" w:styleId="BalloonText">
-    <w:name w:val="Balloon Text"/>
-    <w:basedOn w:val="Normal"/>
-    <w:link w:val="BalloonTextChar"/>
-    <w:uiPriority w:val="99"/>
-    <w:semiHidden/>
-    <w:unhideWhenUsed/>
-    <w:rsid w:val="00AF5D46"/>
-    <w:pPr>
-      <w:spacing w:after="0" w:line="240" w:lineRule="auto"/>
-    </w:pPr>
-    <w:rPr>
-      <w:rFonts w:ascii="Tahoma" w:hAnsi="Tahoma" w:cs="Tahoma"/>
-      <w:sz w:val="16"/>
-      <w:szCs w:val="16"/>
-    </w:rPr>
-  </w:style>
-  <w:style w:type="character" w:customStyle="1" w:styleId="BalloonTextChar">
-    <w:name w:val="Balloon Text Char"/>
-    <w:basedOn w:val="DefaultParagraphFont"/>
-    <w:link w:val="BalloonText"/>
-    <w:uiPriority w:val="99"/>
-    <w:semiHidden/>
-    <w:rsid w:val="00AF5D46"/>
-    <w:rPr>
-      <w:rFonts w:ascii="Tahoma" w:hAnsi="Tahoma" w:cs="Tahoma"/>
-      <w:sz w:val="16"/>
-      <w:szCs w:val="16"/>
-    </w:rPr>
-  </w:style>
-  <w:style w:type="paragraph" w:styleId="Title">
-    <w:name w:val="Title"/>
-    <w:basedOn w:val="Normal"/>
-    <w:next w:val="Normal"/>
-    <w:link w:val="TitleChar"/>
-    <w:uiPriority w:val="10"/>
-    <w:qFormat/>
-    <w:rsid w:val="00337435"/>
-    <w:pPr>
-      <w:pBdr>
-        <w:bottom w:val="single" w:sz="8" w:space="4" w:color="4F81BD" w:themeColor="accent1"/>
-      </w:pBdr>
-      <w:spacing w:after="300" w:line="240" w:lineRule="auto"/>
-      <w:contextualSpacing/>
-    </w:pPr>
-    <w:rPr>
-      <w:rFonts w:asciiTheme="majorHAnsi" w:eastAsiaTheme="majorEastAsia" w:hAnsiTheme="majorHAnsi" w:cstheme="majorBidi"/>
-      <w:color w:val="17365D" w:themeColor="text2" w:themeShade="BF"/>
-      <w:spacing w:val="5"/>
-      <w:kern w:val="28"/>
-      <w:sz w:val="52"/>
-      <w:szCs w:val="52"/>
-    </w:rPr>
-  </w:style>
-  <w:style w:type="character" w:customStyle="1" w:styleId="TitleChar">
-    <w:name w:val="Title Char"/>
-    <w:basedOn w:val="DefaultParagraphFont"/>
-    <w:link w:val="Title"/>
-    <w:uiPriority w:val="10"/>
-    <w:rsid w:val="00337435"/>
-    <w:rPr>
-      <w:rFonts w:asciiTheme="majorHAnsi" w:eastAsiaTheme="majorEastAsia" w:hAnsiTheme="majorHAnsi" w:cstheme="majorBidi"/>
-      <w:color w:val="17365D" w:themeColor="text2" w:themeShade="BF"/>
-      <w:spacing w:val="5"/>
-      <w:kern w:val="28"/>
-      <w:sz w:val="52"/>
-      <w:szCs w:val="52"/>
-    </w:rPr>
-  </w:style>
-  <w:style w:type="character" w:styleId="Hyperlink">
-    <w:name w:val="Hyperlink"/>
-    <w:basedOn w:val="DefaultParagraphFont"/>
-    <w:uiPriority w:val="99"/>
-    <w:unhideWhenUsed/>
-    <w:rsid w:val="00686A2D"/>
-    <w:rPr>
-      <w:color w:val="0000FF" w:themeColor="hyperlink"/>
-      <w:u w:val="single"/>
-    </w:rPr>
-  </w:style>
-  <w:style w:type="paragraph" w:styleId="NoSpacing">
-    <w:name w:val="No Spacing"/>
-    <w:uiPriority w:val="1"/>
-    <w:qFormat/>
-    <w:rsid w:val="002874DA"/>
-    <w:pPr>
-      <w:spacing w:after="0" w:line="240" w:lineRule="auto"/>
-    </w:pPr>
-  </w:style>
-</w:styles>
-</file>
-
-<file path=word/stylesWithEffects.xml><?xml version="1.0" encoding="utf-8"?>
-<w:styles xmlns:wpc="http://schemas.microsoft.com/office/word/2010/wordprocessingCanvas" xmlns:mo="http://schemas.microsoft.com/office/mac/office/2008/main" xmlns:mc="http://schemas.openxmlformats.org/markup-compatibility/2006" xmlns:mv="urn:schemas-microsoft-com:mac:vml" xmlns:o="urn:schemas-microsoft-com:office:office" xmlns:r="http://schemas.openxmlformats.org/officeDocument/2006/relationships" xmlns:m="http://schemas.openxmlformats.org/officeDocument/2006/math" xmlns:v="urn:schemas-microsoft-com:vml" xmlns:wp14="http://schemas.microsoft.com/office/word/2010/wordprocessingDrawing" xmlns:wp="http://schemas.openxmlformats.org/drawingml/2006/wordprocessingDrawing" xmlns:w10="urn:schemas-microsoft-com:office:word" xmlns:w="http://schemas.openxmlformats.org/wordprocessingml/2006/main" xmlns:w14="http://schemas.microsoft.com/office/word/2010/wordml" xmlns:wpg="http://schemas.microsoft.com/office/word/2010/wordprocessingGroup" xmlns:wpi="http://schemas.microsoft.com/office/word/2010/wordprocessingInk" xmlns:wne="http://schemas.microsoft.com/office/word/2006/wordml" xmlns:wps="http://schemas.microsoft.com/office/word/2010/wordprocessingShape" mc:Ignorable="w14 wp14">
-  <w:docDefaults>
-    <w:rPrDefault>
-      <w:rPr>
-        <w:rFonts w:asciiTheme="minorHAnsi" w:eastAsiaTheme="minorHAnsi" w:hAnsiTheme="minorHAnsi" w:cstheme="minorBidi"/>
-        <w:sz w:val="22"/>
-        <w:szCs w:val="22"/>
-        <w:lang w:val="en-US" w:eastAsia="en-US" w:bidi="ar-SA"/>
-      </w:rPr>
-    </w:rPrDefault>
-    <w:pPrDefault>
-      <w:pPr>
-        <w:spacing w:after="200" w:line="276" w:lineRule="auto"/>
-      </w:pPr>
-    </w:pPrDefault>
-  </w:docDefaults>
-  <w:latentStyles w:defLockedState="0" w:defUIPriority="99" w:defSemiHidden="1" w:defUnhideWhenUsed="1" w:defQFormat="0" w:count="276">
-    <w:lsdException w:name="Normal" w:semiHidden="0" w:uiPriority="0" w:unhideWhenUsed="0" w:qFormat="1"/>
-    <w:lsdException w:name="heading 1" w:semiHidden="0" w:uiPriority="9" w:unhideWhenUsed="0" w:qFormat="1"/>
-    <w:lsdException w:name="heading 2" w:uiPriority="9" w:qFormat="1"/>
-    <w:lsdException w:name="heading 3" w:uiPriority="9" w:qFormat="1"/>
-    <w:lsdException w:name="heading 4" w:uiPriority="9" w:qFormat="1"/>
-    <w:lsdException w:name="heading 5" w:uiPriority="9" w:qFormat="1"/>
-    <w:lsdException w:name="heading 6" w:uiPriority="9" w:qFormat="1"/>
-    <w:lsdException w:name="heading 7" w:uiPriority="9" w:qFormat="1"/>
-    <w:lsdException w:name="heading 8" w:uiPriority="9" w:qFormat="1"/>
-    <w:lsdException w:name="heading 9" w:uiPriority="9" w:qFormat="1"/>
-    <w:lsdException w:name="toc 1" w:uiPriority="39"/>
-    <w:lsdException w:name="toc 2" w:uiPriority="39"/>
-    <w:lsdException w:name="toc 3" w:uiPriority="39"/>
-    <w:lsdException w:name="toc 4" w:uiPriority="39"/>
-    <w:lsdException w:name="toc 5" w:uiPriority="39"/>
-    <w:lsdException w:name="toc 6" w:uiPriority="39"/>
-    <w:lsdException w:name="toc 7" w:uiPriority="39"/>
-    <w:lsdException w:name="toc 8" w:uiPriority="39"/>
-    <w:lsdException w:name="toc 9" w:uiPriority="39"/>
-    <w:lsdException w:name="caption" w:uiPriority="35" w:qFormat="1"/>
-    <w:lsdException w:name="Title" w:semiHidden="0" w:uiPriority="10" w:unhideWhenUsed="0" w:qFormat="1"/>
-    <w:lsdException w:name="Default Paragraph Font" w:uiPriority="1"/>
-    <w:lsdException w:name="Subtitle" w:semiHidden="0" w:uiPriority="11" w:unhideWhenUsed="0" w:qFormat="1"/>
-    <w:lsdException w:name="Strong" w:semiHidden="0" w:uiPriority="22" w:unhideWhenUsed="0" w:qFormat="1"/>
-    <w:lsdException w:name="Emphasis" w:semiHidden="0" w:uiPriority="20" w:unhideWhenUsed="0" w:qFormat="1"/>
-    <w:lsdException w:name="Table Grid" w:semiHidden="0" w:uiPriority="59" w:unhideWhenUsed="0"/>
-    <w:lsdException w:name="Placeholder Text" w:unhideWhenUsed="0"/>
-    <w:lsdException w:name="No Spacing" w:semiHidden="0" w:uiPriority="1" w:unhideWhenUsed="0" w:qFormat="1"/>
-    <w:lsdException w:name="Light Shading" w:semiHidden="0" w:uiPriority="60" w:unhideWhenUsed="0"/>
-    <w:lsdException w:name="Light List" w:semiHidden="0" w:uiPriority="61" w:unhideWhenUsed="0"/>
-    <w:lsdException w:name="Light Grid" w:semiHidden="0" w:uiPriority="62" w:unhideWhenUsed="0"/>
-    <w:lsdException w:name="Medium Shading 1" w:semiHidden="0" w:uiPriority="63" w:unhideWhenUsed="0"/>
-    <w:lsdException w:name="Medium Shading 2" w:semiHidden="0" w:uiPriority="64" w:unhideWhenUsed="0"/>
-    <w:lsdException w:name="Medium List 1" w:semiHidden="0" w:uiPriority="65" w:unhideWhenUsed="0"/>
-    <w:lsdException w:name="Medium List 2" w:semiHidden="0" w:uiPriority="66" w:unhideWhenUsed="0"/>
-    <w:lsdException w:name="Medium Grid 1" w:semiHidden="0" w:uiPriority="67" w:unhideWhenUsed="0"/>
-    <w:lsdException w:name="Medium Grid 2" w:semiHidden="0" w:uiPriority="68" w:unhideWhenUsed="0"/>
-    <w:lsdException w:name="Medium Grid 3" w:semiHidden="0" w:uiPriority="69" w:unhideWhenUsed="0"/>
-    <w:lsdException w:name="Dark List" w:semiHidden="0" w:uiPriority="70" w:unhideWhenUsed="0"/>
-    <w:lsdException w:name="Colorful Shading" w:semiHidden="0" w:uiPriority="71" w:unhideWhenUsed="0"/>
-    <w:lsdException w:name="Colorful List" w:semiHidden="0" w:uiPriority="72" w:unhideWhenUsed="0"/>
-    <w:lsdException w:name="Colorful Grid" w:semiHidden="0" w:uiPriority="73" w:unhideWhenUsed="0"/>
-    <w:lsdException w:name="Light Shading Accent 1" w:semiHidden="0" w:uiPriority="60" w:unhideWhenUsed="0"/>
-    <w:lsdException w:name="Light List Accent 1" w:semiHidden="0" w:uiPriority="61" w:unhideWhenUsed="0"/>
-    <w:lsdException w:name="Light Grid Accent 1" w:semiHidden="0" w:uiPriority="62" w:unhideWhenUsed="0"/>
-    <w:lsdException w:name="Medium Shading 1 Accent 1" w:semiHidden="0" w:uiPriority="63" w:unhideWhenUsed="0"/>
-    <w:lsdException w:name="Medium Shading 2 Accent 1" w:semiHidden="0" w:uiPriority="64" w:unhideWhenUsed="0"/>
-    <w:lsdException w:name="Medium List 1 Accent 1" w:semiHidden="0" w:uiPriority="65" w:unhideWhenUsed="0"/>
-    <w:lsdException w:name="Revision" w:unhideWhenUsed="0"/>
-    <w:lsdException w:name="List Paragraph" w:semiHidden="0" w:uiPriority="34" w:unhideWhenUsed="0" w:qFormat="1"/>
-    <w:lsdException w:name="Quote" w:semiHidden="0" w:uiPriority="29" w:unhideWhenUsed="0" w:qFormat="1"/>
-    <w:lsdException w:name="Intense Quote" w:semiHidden="0" w:uiPriority="30" w:unhideWhenUsed="0" w:qFormat="1"/>
-    <w:lsdException w:name="Medium List 2 Accent 1" w:semiHidden="0" w:uiPriority="66" w:unhideWhenUsed="0"/>
-    <w:lsdException w:name="Medium Grid 1 Accent 1" w:semiHidden="0" w:uiPriority="67" w:unhideWhenUsed="0"/>
-    <w:lsdException w:name="Medium Grid 2 Accent 1" w:semiHidden="0" w:uiPriority="68" w:unhideWhenUsed="0"/>
-    <w:lsdException w:name="Medium Grid 3 Accent 1" w:semiHidden="0" w:uiPriority="69" w:unhideWhenUsed="0"/>
-    <w:lsdException w:name="Dark List Accent 1" w:semiHidden="0" w:uiPriority="70" w:unhideWhenUsed="0"/>
-    <w:lsdException w:name="Colorful Shading Accent 1" w:semiHidden="0" w:uiPriority="71" w:unhideWhenUsed="0"/>
-    <w:lsdException w:name="Colorful List Accent 1" w:semiHidden="0" w:uiPriority="72" w:unhideWhenUsed="0"/>
-    <w:lsdException w:name="Colorful Grid Accent 1" w:semiHidden="0" w:uiPriority="73" w:unhideWhenUsed="0"/>
-    <w:lsdException w:name="Light Shading Accent 2" w:semiHidden="0" w:uiPriority="60" w:unhideWhenUsed="0"/>
-    <w:lsdException w:name="Light List Accent 2" w:semiHidden="0" w:uiPriority="61" w:unhideWhenUsed="0"/>
-    <w:lsdException w:name="Light Grid Accent 2" w:semiHidden="0" w:uiPriority="62" w:unhideWhenUsed="0"/>
-    <w:lsdException w:name="Medium Shading 1 Accent 2" w:semiHidden="0" w:uiPriority="63" w:unhideWhenUsed="0"/>
-    <w:lsdException w:name="Medium Shading 2 Accent 2" w:semiHidden="0" w:uiPriority="64" w:unhideWhenUsed="0"/>
-    <w:lsdException w:name="Medium List 1 Accent 2" w:semiHidden="0" w:uiPriority="65" w:unhideWhenUsed="0"/>
-    <w:lsdException w:name="Medium List 2 Accent 2" w:semiHidden="0" w:uiPriority="66" w:unhideWhenUsed="0"/>
-    <w:lsdException w:name="Medium Grid 1 Accent 2" w:semiHidden="0" w:uiPriority="67" w:unhideWhenUsed="0"/>
-    <w:lsdException w:name="Medium Grid 2 Accent 2" w:semiHidden="0" w:uiPriority="68" w:unhideWhenUsed="0"/>
-    <w:lsdException w:name="Medium Grid 3 Accent 2" w:semiHidden="0" w:uiPriority="69" w:unhideWhenUsed="0"/>
-    <w:lsdException w:name="Dark List Accent 2" w:semiHidden="0" w:uiPriority="70" w:unhideWhenUsed="0"/>
-    <w:lsdException w:name="Colorful Shading Accent 2" w:semiHidden="0" w:uiPriority="71" w:unhideWhenUsed="0"/>
-    <w:lsdException w:name="Colorful List Accent 2" w:semiHidden="0" w:uiPriority="72" w:unhideWhenUsed="0"/>
-    <w:lsdException w:name="Colorful Grid Accent 2" w:semiHidden="0" w:uiPriority="73" w:unhideWhenUsed="0"/>
-    <w:lsdException w:name="Light Shading Accent 3" w:semiHidden="0" w:uiPriority="60" w:unhideWhenUsed="0"/>
-    <w:lsdException w:name="Light List Accent 3" w:semiHidden="0" w:uiPriority="61" w:unhideWhenUsed="0"/>
-    <w:lsdException w:name="Light Grid Accent 3" w:semiHidden="0" w:uiPriority="62" w:unhideWhenUsed="0"/>
-    <w:lsdException w:name="Medium Shading 1 Accent 3" w:semiHidden="0" w:uiPriority="63" w:unhideWhenUsed="0"/>
-    <w:lsdException w:name="Medium Shading 2 Accent 3" w:semiHidden="0" w:uiPriority="64" w:unhideWhenUsed="0"/>
-    <w:lsdException w:name="Medium List 1 Accent 3" w:semiHidden="0" w:uiPriority="65" w:unhideWhenUsed="0"/>
-    <w:lsdException w:name="Medium List 2 Accent 3" w:semiHidden="0" w:uiPriority="66" w:unhideWhenUsed="0"/>
-    <w:lsdException w:name="Medium Grid 1 Accent 3" w:semiHidden="0" w:uiPriority="67" w:unhideWhenUsed="0"/>
-    <w:lsdException w:name="Medium Grid 2 Accent 3" w:semiHidden="0" w:uiPriority="68" w:unhideWhenUsed="0"/>
-    <w:lsdException w:name="Medium Grid 3 Accent 3" w:semiHidden="0" w:uiPriority="69" w:unhideWhenUsed="0"/>
-    <w:lsdException w:name="Dark List Accent 3" w:semiHidden="0" w:uiPriority="70" w:unhideWhenUsed="0"/>
-    <w:lsdException w:name="Colorful Shading Accent 3" w:semiHidden="0" w:uiPriority="71" w:unhideWhenUsed="0"/>
-    <w:lsdException w:name="Colorful List Accent 3" w:semiHidden="0" w:uiPriority="72" w:unhideWhenUsed="0"/>
-    <w:lsdException w:name="Colorful Grid Accent 3" w:semiHidden="0" w:uiPriority="73" w:unhideWhenUsed="0"/>
-    <w:lsdException w:name="Light Shading Accent 4" w:semiHidden="0" w:uiPriority="60" w:unhideWhenUsed="0"/>
-    <w:lsdException w:name="Light List Accent 4" w:semiHidden="0" w:uiPriority="61" w:unhideWhenUsed="0"/>
-    <w:lsdException w:name="Light Grid Accent 4" w:semiHidden="0" w:uiPriority="62" w:unhideWhenUsed="0"/>
-    <w:lsdException w:name="Medium Shading 1 Accent 4" w:semiHidden="0" w:uiPriority="63" w:unhideWhenUsed="0"/>
-    <w:lsdException w:name="Medium Shading 2 Accent 4" w:semiHidden="0" w:uiPriority="64" w:unhideWhenUsed="0"/>
-    <w:lsdException w:name="Medium List 1 Accent 4" w:semiHidden="0" w:uiPriority="65" w:unhideWhenUsed="0"/>
-    <w:lsdException w:name="Medium List 2 Accent 4" w:semiHidden="0" w:uiPriority="66" w:unhideWhenUsed="0"/>
-    <w:lsdException w:name="Medium Grid 1 Accent 4" w:semiHidden="0" w:uiPriority="67" w:unhideWhenUsed="0"/>
-    <w:lsdException w:name="Medium Grid 2 Accent 4" w:semiHidden="0" w:uiPriority="68" w:unhideWhenUsed="0"/>
-    <w:lsdException w:name="Medium Grid 3 Accent 4" w:semiHidden="0" w:uiPriority="69" w:unhideWhenUsed="0"/>
-    <w:lsdException w:name="Dark List Accent 4" w:semiHidden="0" w:uiPriority="70" w:unhideWhenUsed="0"/>
-    <w:lsdException w:name="Colorful Shading Accent 4" w:semiHidden="0" w:uiPriority="71" w:unhideWhenUsed="0"/>
-    <w:lsdException w:name="Colorful List Accent 4" w:semiHidden="0" w:uiPriority="72" w:unhideWhenUsed="0"/>
-    <w:lsdException w:name="Colorful Grid Accent 4" w:semiHidden="0" w:uiPriority="73" w:unhideWhenUsed="0"/>
-    <w:lsdException w:name="Light Shading Accent 5" w:semiHidden="0" w:uiPriority="60" w:unhideWhenUsed="0"/>
-    <w:lsdException w:name="Light List Accent 5" w:semiHidden="0" w:uiPriority="61" w:unhideWhenUsed="0"/>
-    <w:lsdException w:name="Light Grid Accent 5" w:semiHidden="0" w:uiPriority="62" w:unhideWhenUsed="0"/>
-    <w:lsdException w:name="Medium Shading 1 Accent 5" w:semiHidden="0" w:uiPriority="63" w:unhideWhenUsed="0"/>
-    <w:lsdException w:name="Medium Shading 2 Accent 5" w:semiHidden="0" w:uiPriority="64" w:unhideWhenUsed="0"/>
-    <w:lsdException w:name="Medium List 1 Accent 5" w:semiHidden="0" w:uiPriority="65" w:unhideWhenUsed="0"/>
-    <w:lsdException w:name="Medium List 2 Accent 5" w:semiHidden="0" w:uiPriority="66" w:unhideWhenUsed="0"/>
-    <w:lsdException w:name="Medium Grid 1 Accent 5" w:semiHidden="0" w:uiPriority="67" w:unhideWhenUsed="0"/>
-    <w:lsdException w:name="Medium Grid 2 Accent 5" w:semiHidden="0" w:uiPriority="68" w:unhideWhenUsed="0"/>
-    <w:lsdException w:name="Medium Grid 3 Accent 5" w:semiHidden="0" w:uiPriority="69" w:unhideWhenUsed="0"/>
-    <w:lsdException w:name="Dark List Accent 5" w:semiHidden="0" w:uiPriority="70" w:unhideWhenUsed="0"/>
-    <w:lsdException w:name="Colorful Shading Accent 5" w:semiHidden="0" w:uiPriority="71" w:unhideWhenUsed="0"/>
-    <w:lsdException w:name="Colorful List Accent 5" w:semiHidden="0" w:uiPriority="72" w:unhideWhenUsed="0"/>
-    <w:lsdException w:name="Colorful Grid Accent 5" w:semiHidden="0" w:uiPriority="73" w:unhideWhenUsed="0"/>
-    <w:lsdException w:name="Light Shading Accent 6" w:semiHidden="0" w:uiPriority="60" w:unhideWhenUsed="0"/>
-    <w:lsdException w:name="Light List Accent 6" w:semiHidden="0" w:uiPriority="61" w:unhideWhenUsed="0"/>
-    <w:lsdException w:name="Light Grid Accent 6" w:semiHidden="0" w:uiPriority="62" w:unhideWhenUsed="0"/>
-    <w:lsdException w:name="Medium Shading 1 Accent 6" w:semiHidden="0" w:uiPriority="63" w:unhideWhenUsed="0"/>
-    <w:lsdException w:name="Medium Shading 2 Accent 6" w:semiHidden="0" w:uiPriority="64" w:unhideWhenUsed="0"/>
-    <w:lsdException w:name="Medium List 1 Accent 6" w:semiHidden="0" w:uiPriority="65" w:unhideWhenUsed="0"/>
-    <w:lsdException w:name="Medium List 2 Accent 6" w:semiHidden="0" w:uiPriority="66" w:unhideWhenUsed="0"/>
-    <w:lsdException w:name="Medium Grid 1 Accent 6" w:semiHidden="0" w:uiPriority="67" w:unhideWhenUsed="0"/>
-    <w:lsdException w:name="Medium Grid 2 Accent 6" w:semiHidden="0" w:uiPriority="68" w:unhideWhenUsed="0"/>
-    <w:lsdException w:name="Medium Grid 3 Accent 6" w:semiHidden="0" w:uiPriority="69" w:unhideWhenUsed="0"/>
-    <w:lsdException w:name="Dark List Accent 6" w:semiHidden="0" w:uiPriority="70" w:unhideWhenUsed="0"/>
-    <w:lsdException w:name="Colorful Shading Accent 6" w:semiHidden="0" w:uiPriority="71" w:unhideWhenUsed="0"/>
-    <w:lsdException w:name="Colorful List Accent 6" w:semiHidden="0" w:uiPriority="72" w:unhideWhenUsed="0"/>
-    <w:lsdException w:name="Colorful Grid Accent 6" w:semiHidden="0" w:uiPriority="73" w:unhideWhenUsed="0"/>
-    <w:lsdException w:name="Subtle Emphasis" w:semiHidden="0" w:uiPriority="19" w:unhideWhenUsed="0" w:qFormat="1"/>
-    <w:lsdException w:name="Intense Emphasis" w:semiHidden="0" w:uiPriority="21" w:unhideWhenUsed="0" w:qFormat="1"/>
-    <w:lsdException w:name="Subtle Reference" w:semiHidden="0" w:uiPriority="31" w:unhideWhenUsed="0" w:qFormat="1"/>
-    <w:lsdException w:name="Intense Reference" w:semiHidden="0" w:uiPriority="32" w:unhideWhenUsed="0" w:qFormat="1"/>
-    <w:lsdException w:name="Book Title" w:semiHidden="0" w:uiPriority="33" w:unhideWhenUsed="0" w:qFormat="1"/>
-    <w:lsdException w:name="Bibliography" w:uiPriority="37"/>
-    <w:lsdException w:name="TOC Heading" w:uiPriority="39" w:qFormat="1"/>
+  <w:latentStyles w:defLockedState="0" w:defUIPriority="99" w:defSemiHidden="0" w:defUnhideWhenUsed="0" w:defQFormat="0" w:count="371">
+    <w:lsdException w:name="Normal" w:uiPriority="0" w:qFormat="1"/>
+    <w:lsdException w:name="heading 1" w:uiPriority="9" w:qFormat="1"/>
+    <w:lsdException w:name="heading 2" w:semiHidden="1" w:uiPriority="9" w:unhideWhenUsed="1" w:qFormat="1"/>
+    <w:lsdException w:name="heading 3" w:semiHidden="1" w:uiPriority="9" w:unhideWhenUsed="1" w:qFormat="1"/>
+    <w:lsdException w:name="heading 4" w:semiHidden="1" w:uiPriority="9" w:unhideWhenUsed="1" w:qFormat="1"/>
+    <w:lsdException w:name="heading 5" w:semiHidden="1" w:uiPriority="9" w:unhideWhenUsed="1" w:qFormat="1"/>
+    <w:lsdException w:name="heading 6" w:semiHidden="1" w:uiPriority="9" w:unhideWhenUsed="1" w:qFormat="1"/>
+    <w:lsdException w:name="heading 7" w:semiHidden="1" w:uiPriority="9" w:unhideWhenUsed="1" w:qFormat="1"/>
+    <w:lsdException w:name="heading 8" w:semiHidden="1" w:uiPriority="9" w:unhideWhenUsed="1" w:qFormat="1"/>
+    <w:lsdException w:name="heading 9" w:semiHidden="1" w:uiPriority="9" w:unhideWhenUsed="1" w:qFormat="1"/>
+    <w:lsdException w:name="index 1" w:semiHidden="1" w:unhideWhenUsed="1"/>
+    <w:lsdException w:name="index 2" w:semiHidden="1" w:unhideWhenUsed="1"/>
+    <w:lsdException w:name="index 3" w:semiHidden="1" w:unhideWhenUsed="1"/>
+    <w:lsdException w:name="index 4" w:semiHidden="1" w:unhideWhenUsed="1"/>
+    <w:lsdException w:name="index 5" w:semiHidden="1" w:unhideWhenUsed="1"/>
+    <w:lsdException w:name="index 6" w:semiHidden="1" w:unhideWhenUsed="1"/>
+    <w:lsdException w:name="index 7" w:semiHidden="1" w:unhideWhenUsed="1"/>
+    <w:lsdException w:name="index 8" w:semiHidden="1" w:unhideWhenUsed="1"/>
+    <w:lsdException w:name="index 9" w:semiHidden="1" w:unhideWhenUsed="1"/>
+    <w:lsdException w:name="toc 1" w:semiHidden="1" w:uiPriority="39" w:unhideWhenUsed="1"/>
+    <w:lsdException w:name="toc 2" w:semiHidden="1" w:uiPriority="39" w:unhideWhenUsed="1"/>
+    <w:lsdException w:name="toc 3" w:semiHidden="1" w:uiPriority="39" w:unhideWhenUsed="1"/>
+    <w:lsdException w:name="toc 4" w:semiHidden="1" w:uiPriority="39" w:unhideWhenUsed="1"/>
+    <w:lsdException w:name="toc 5" w:semiHidden="1" w:uiPriority="39" w:unhideWhenUsed="1"/>
+    <w:lsdException w:name="toc 6" w:semiHidden="1" w:uiPriority="39" w:unhideWhenUsed="1"/>
+    <w:lsdException w:name="toc 7" w:semiHidden="1" w:uiPriority="39" w:unhideWhenUsed="1"/>
+    <w:lsdException w:name="toc 8" w:semiHidden="1" w:uiPriority="39" w:unhideWhenUsed="1"/>
+    <w:lsdException w:name="toc 9" w:semiHidden="1" w:uiPriority="39" w:unhideWhenUsed="1"/>
+    <w:lsdException w:name="Normal Indent" w:semiHidden="1" w:unhideWhenUsed="1"/>
+    <w:lsdException w:name="footnote text" w:semiHidden="1" w:unhideWhenUsed="1"/>
+    <w:lsdException w:name="annotation text" w:semiHidden="1" w:unhideWhenUsed="1"/>
+    <w:lsdException w:name="header" w:semiHidden="1" w:unhideWhenUsed="1"/>
+    <w:lsdException w:name="footer" w:semiHidden="1" w:unhideWhenUsed="1"/>
+    <w:lsdException w:name="index heading" w:semiHidden="1" w:unhideWhenUsed="1"/>
+    <w:lsdException w:name="caption" w:semiHidden="1" w:uiPriority="35" w:unhideWhenUsed="1" w:qFormat="1"/>
+    <w:lsdException w:name="table of figures" w:semiHidden="1" w:unhideWhenUsed="1"/>
+    <w:lsdException w:name="envelope address" w:semiHidden="1" w:unhideWhenUsed="1"/>
+    <w:lsdException w:name="envelope return" w:semiHidden="1" w:unhideWhenUsed="1"/>
+    <w:lsdException w:name="footnote reference" w:semiHidden="1" w:unhideWhenUsed="1"/>
+    <w:lsdException w:name="annotation reference" w:semiHidden="1" w:unhideWhenUsed="1"/>
+    <w:lsdException w:name="line number" w:semiHidden="1" w:unhideWhenUsed="1"/>
+    <w:lsdException w:name="page number" w:semiHidden="1" w:unhideWhenUsed="1"/>
+    <w:lsdException w:name="endnote reference" w:semiHidden="1" w:unhideWhenUsed="1"/>
+    <w:lsdException w:name="endnote text" w:semiHidden="1" w:unhideWhenUsed="1"/>
+    <w:lsdException w:name="table of authorities" w:semiHidden="1" w:unhideWhenUsed="1"/>
+    <w:lsdException w:name="macro" w:semiHidden="1" w:unhideWhenUsed="1"/>
+    <w:lsdException w:name="toa heading" w:semiHidden="1" w:unhideWhenUsed="1"/>
+    <w:lsdException w:name="List" w:semiHidden="1" w:unhideWhenUsed="1"/>
+    <w:lsdException w:name="List Bullet" w:semiHidden="1" w:unhideWhenUsed="1"/>
+    <w:lsdException w:name="List Number" w:semiHidden="1" w:unhideWhenUsed="1"/>
+    <w:lsdException w:name="List 2" w:semiHidden="1" w:unhideWhenUsed="1"/>
+    <w:lsdException w:name="List 3" w:semiHidden="1" w:unhideWhenUsed="1"/>
+    <w:lsdException w:name="List 4" w:semiHidden="1" w:unhideWhenUsed="1"/>
+    <w:lsdException w:name="List 5" w:semiHidden="1" w:unhideWhenUsed="1"/>
+    <w:lsdException w:name="List Bullet 2" w:semiHidden="1" w:unhideWhenUsed="1"/>
+    <w:lsdException w:name="List Bullet 3" w:semiHidden="1" w:unhideWhenUsed="1"/>
+    <w:lsdException w:name="List Bullet 4" w:semiHidden="1" w:unhideWhenUsed="1"/>
+    <w:lsdException w:name="List Bullet 5" w:semiHidden="1" w:unhideWhenUsed="1"/>
+    <w:lsdException w:name="List Number 2" w:semiHidden="1" w:unhideWhenUsed="1"/>
+    <w:lsdException w:name="List Number 3" w:semiHidden="1" w:unhideWhenUsed="1"/>
+    <w:lsdException w:name="List Number 4" w:semiHidden="1" w:unhideWhenUsed="1"/>
+    <w:lsdException w:name="List Number 5" w:semiHidden="1" w:unhideWhenUsed="1"/>
+    <w:lsdException w:name="Title" w:uiPriority="10" w:qFormat="1"/>
+    <w:lsdException w:name="Closing" w:semiHidden="1" w:unhideWhenUsed="1"/>
+    <w:lsdException w:name="Signature" w:semiHidden="1" w:unhideWhenUsed="1"/>
+    <w:lsdException w:name="Default Paragraph Font" w:semiHidden="1" w:uiPriority="1" w:unhideWhenUsed="1"/>
+    <w:lsdException w:name="Body Text" w:semiHidden="1" w:unhideWhenUsed="1"/>
+    <w:lsdException w:name="Body Text Indent" w:semiHidden="1" w:unhideWhenUsed="1"/>
+    <w:lsdException w:name="List Continue" w:semiHidden="1" w:unhideWhenUsed="1"/>
+    <w:lsdException w:name="List Continue 2" w:semiHidden="1" w:unhideWhenUsed="1"/>
+    <w:lsdException w:name="List Continue 3" w:semiHidden="1" w:unhideWhenUsed="1"/>
+    <w:lsdException w:name="List Continue 4" w:semiHidden="1" w:unhideWhenUsed="1"/>
+    <w:lsdException w:name="List Continue 5" w:semiHidden="1" w:unhideWhenUsed="1"/>
+    <w:lsdException w:name="Message Header" w:semiHidden="1" w:unhideWhenUsed="1"/>
+    <w:lsdException w:name="Subtitle" w:uiPriority="11" w:qFormat="1"/>
+    <w:lsdException w:name="Salutation" w:semiHidden="1" w:unhideWhenUsed="1"/>
+    <w:lsdException w:name="Date" w:semiHidden="1" w:unhideWhenUsed="1"/>
+    <w:lsdException w:name="Body Text First Indent" w:semiHidden="1" w:unhideWhenUsed="1"/>
+    <w:lsdException w:name="Body Text First Indent 2" w:semiHidden="1" w:unhideWhenUsed="1"/>
+    <w:lsdException w:name="Note Heading" w:semiHidden="1" w:unhideWhenUsed="1"/>
+    <w:lsdException w:name="Body Text 2" w:semiHidden="1" w:unhideWhenUsed="1"/>
+    <w:lsdException w:name="Body Text 3" w:semiHidden="1" w:unhideWhenUsed="1"/>
+    <w:lsdException w:name="Body Text Indent 2" w:semiHidden="1" w:unhideWhenUsed="1"/>
+    <w:lsdException w:name="Body Text Indent 3" w:semiHidden="1" w:unhideWhenUsed="1"/>
+    <w:lsdException w:name="Block Text" w:semiHidden="1" w:unhideWhenUsed="1"/>
+    <w:lsdException w:name="Hyperlink" w:semiHidden="1" w:unhideWhenUsed="1"/>
+    <w:lsdException w:name="FollowedHyperlink" w:semiHidden="1" w:unhideWhenUsed="1"/>
+    <w:lsdException w:name="Strong" w:uiPriority="22" w:qFormat="1"/>
+    <w:lsdException w:name="Emphasis" w:uiPriority="20" w:qFormat="1"/>
+    <w:lsdException w:name="Document Map" w:semiHidden="1" w:unhideWhenUsed="1"/>
+    <w:lsdException w:name="Plain Text" w:semiHidden="1" w:unhideWhenUsed="1"/>
+    <w:lsdException w:name="E-mail Signature" w:semiHidden="1" w:unhideWhenUsed="1"/>
+    <w:lsdException w:name="HTML Top of Form" w:semiHidden="1" w:unhideWhenUsed="1"/>
+    <w:lsdException w:name="HTML Bottom of Form" w:semiHidden="1" w:unhideWhenUsed="1"/>
+    <w:lsdException w:name="Normal (Web)" w:semiHidden="1" w:unhideWhenUsed="1"/>
+    <w:lsdException w:name="HTML Acronym" w:semiHidden="1" w:unhideWhenUsed="1"/>
+    <w:lsdException w:name="HTML Address" w:semiHidden="1" w:unhideWhenUsed="1"/>
+    <w:lsdException w:name="HTML Cite" w:semiHidden="1" w:unhideWhenUsed="1"/>
+    <w:lsdException w:name="HTML Code" w:semiHidden="1" w:unhideWhenUsed="1"/>
+    <w:lsdException w:name="HTML Definition" w:semiHidden="1" w:unhideWhenUsed="1"/>
+    <w:lsdException w:name="HTML Keyboard" w:semiHidden="1" w:unhideWhenUsed="1"/>
+    <w:lsdException w:name="HTML Preformatted" w:semiHidden="1" w:unhideWhenUsed="1"/>
+    <w:lsdException w:name="HTML Sample" w:semiHidden="1" w:unhideWhenUsed="1"/>
+    <w:lsdException w:name="HTML Typewriter" w:semiHidden="1" w:unhideWhenUsed="1"/>
+    <w:lsdException w:name="HTML Variable" w:semiHidden="1" w:unhideWhenUsed="1"/>
+    <w:lsdException w:name="Normal Table" w:semiHidden="1" w:unhideWhenUsed="1"/>
+    <w:lsdException w:name="annotation subject" w:semiHidden="1" w:unhideWhenUsed="1"/>
+    <w:lsdException w:name="No List" w:semiHidden="1" w:unhideWhenUsed="1"/>
+    <w:lsdException w:name="Outline List 1" w:semiHidden="1" w:unhideWhenUsed="1"/>
+    <w:lsdException w:name="Outline List 2" w:semiHidden="1" w:unhideWhenUsed="1"/>
+    <w:lsdException w:name="Outline List 3" w:semiHidden="1" w:unhideWhenUsed="1"/>
+    <w:lsdException w:name="Table Simple 1" w:semiHidden="1" w:unhideWhenUsed="1"/>
+    <w:lsdException w:name="Table Simple 2" w:semiHidden="1" w:unhideWhenUsed="1"/>
+    <w:lsdException w:name="Table Simple 3" w:semiHidden="1" w:unhideWhenUsed="1"/>
+    <w:lsdException w:name="Table Classic 1" w:semiHidden="1" w:unhideWhenUsed="1"/>
+    <w:lsdException w:name="Table Classic 2" w:semiHidden="1" w:unhideWhenUsed="1"/>
+    <w:lsdException w:name="Table Classic 3" w:semiHidden="1" w:unhideWhenUsed="1"/>
+    <w:lsdException w:name="Table Classic 4" w:semiHidden="1" w:unhideWhenUsed="1"/>
+    <w:lsdException w:name="Table Colorful 1" w:semiHidden="1" w:unhideWhenUsed="1"/>
+    <w:lsdException w:name="Table Colorful 2" w:semiHidden="1" w:unhideWhenUsed="1"/>
+    <w:lsdException w:name="Table Colorful 3" w:semiHidden="1" w:unhideWhenUsed="1"/>
+    <w:lsdException w:name="Table Columns 1" w:semiHidden="1" w:unhideWhenUsed="1"/>
+    <w:lsdException w:name="Table Columns 2" w:semiHidden="1" w:unhideWhenUsed="1"/>
+    <w:lsdException w:name="Table Columns 3" w:semiHidden="1" w:unhideWhenUsed="1"/>
+    <w:lsdException w:name="Table Columns 4" w:semiHidden="1" w:unhideWhenUsed="1"/>
+    <w:lsdException w:name="Table Columns 5" w:semiHidden="1" w:unhideWhenUsed="1"/>
+    <w:lsdException w:name="Table Grid 1" w:semiHidden="1" w:unhideWhenUsed="1"/>
+    <w:lsdException w:name="Table Grid 2" w:semiHidden="1" w:unhideWhenUsed="1"/>
+    <w:lsdException w:name="Table Grid 3" w:semiHidden="1" w:unhideWhenUsed="1"/>
+    <w:lsdException w:name="Table Grid 4" w:semiHidden="1" w:unhideWhenUsed="1"/>
+    <w:lsdException w:name="Table Grid 5" w:semiHidden="1" w:unhideWhenUsed="1"/>
+    <w:lsdException w:name="Table Grid 6" w:semiHidden="1" w:unhideWhenUsed="1"/>
+    <w:lsdException w:name="Table Grid 7" w:semiHidden="1" w:unhideWhenUsed="1"/>
+    <w:lsdException w:name="Table Grid 8" w:semiHidden="1" w:unhideWhenUsed="1"/>
+    <w:lsdException w:name="Table List 1" w:semiHidden="1" w:unhideWhenUsed="1"/>
+    <w:lsdException w:name="Table List 2" w:semiHidden="1" w:unhideWhenUsed="1"/>
+    <w:lsdException w:name="Table List 3" w:semiHidden="1" w:unhideWhenUsed="1"/>
+    <w:lsdException w:name="Table List 4" w:semiHidden="1" w:unhideWhenUsed="1"/>
+    <w:lsdException w:name="Table List 5" w:semiHidden="1" w:unhideWhenUsed="1"/>
+    <w:lsdException w:name="Table List 6" w:semiHidden="1" w:unhideWhenUsed="1"/>
+    <w:lsdException w:name="Table List 7" w:semiHidden="1" w:unhideWhenUsed="1"/>
+    <w:lsdException w:name="Table List 8" w:semiHidden="1" w:unhideWhenUsed="1"/>
+    <w:lsdException w:name="Table 3D effects 1" w:semiHidden="1" w:unhideWhenUsed="1"/>
+    <w:lsdException w:name="Table 3D effects 2" w:semiHidden="1" w:unhideWhenUsed="1"/>
+    <w:lsdException w:name="Table 3D effects 3" w:semiHidden="1" w:unhideWhenUsed="1"/>
+    <w:lsdException w:name="Table Contemporary" w:semiHidden="1" w:unhideWhenUsed="1"/>
+    <w:lsdException w:name="Table Elegant" w:semiHidden="1" w:unhideWhenUsed="1"/>
+    <w:lsdException w:name="Table Professional" w:semiHidden="1" w:unhideWhenUsed="1"/>
+    <w:lsdException w:name="Table Subtle 1" w:semiHidden="1" w:unhideWhenUsed="1"/>
+    <w:lsdException w:name="Table Subtle 2" w:semiHidden="1" w:unhideWhenUsed="1"/>
+    <w:lsdException w:name="Table Web 1" w:semiHidden="1" w:unhideWhenUsed="1"/>
+    <w:lsdException w:name="Table Web 2" w:semiHidden="1" w:unhideWhenUsed="1"/>
+    <w:lsdException w:name="Table Web 3" w:semiHidden="1" w:unhideWhenUsed="1"/>
+    <w:lsdException w:name="Balloon Text" w:semiHidden="1" w:unhideWhenUsed="1"/>
+    <w:lsdException w:name="Table Grid" w:uiPriority="59"/>
+    <w:lsdException w:name="Table Theme" w:semiHidden="1" w:unhideWhenUsed="1"/>
+    <w:lsdException w:name="Placeholder Text" w:semiHidden="1"/>
+    <w:lsdException w:name="No Spacing" w:uiPriority="1" w:qFormat="1"/>
+    <w:lsdException w:name="Light Shading" w:uiPriority="60"/>
+    <w:lsdException w:name="Light List" w:uiPriority="61"/>
+    <w:lsdException w:name="Light Grid" w:uiPriority="62"/>
+    <w:lsdException w:name="Medium Shading 1" w:uiPriority="63"/>
+    <w:lsdException w:name="Medium Shading 2" w:uiPriority="64"/>
+    <w:lsdException w:name="Medium List 1" w:uiPriority="65"/>
+    <w:lsdException w:name="Medium List 2" w:uiPriority="66"/>
+    <w:lsdException w:name="Medium Grid 1" w:uiPriority="67"/>
+    <w:lsdException w:name="Medium Grid 2" w:uiPriority="68"/>
+    <w:lsdException w:name="Medium Grid 3" w:uiPriority="69"/>
+    <w:lsdException w:name="Dark List" w:uiPriority="70"/>
+    <w:lsdException w:name="Colorful Shading" w:uiPriority="71"/>
+    <w:lsdException w:name="Colorful List" w:uiPriority="72"/>
+    <w:lsdException w:name="Colorful Grid" w:uiPriority="73"/>
+    <w:lsdException w:name="Light Shading Accent 1" w:uiPriority="60"/>
+    <w:lsdException w:name="Light List Accent 1" w:uiPriority="61"/>
+    <w:lsdException w:name="Light Grid Accent 1" w:uiPriority="62"/>
+    <w:lsdException w:name="Medium Shading 1 Accent 1" w:uiPriority="63"/>
+    <w:lsdException w:name="Medium Shading 2 Accent 1" w:uiPriority="64"/>
+    <w:lsdException w:name="Medium List 1 Accent 1" w:uiPriority="65"/>
+    <w:lsdException w:name="Revision" w:semiHidden="1"/>
+    <w:lsdException w:name="List Paragraph" w:uiPriority="34" w:qFormat="1"/>
+    <w:lsdException w:name="Quote" w:uiPriority="29" w:qFormat="1"/>
+    <w:lsdException w:name="Intense Quote" w:uiPriority="30" w:qFormat="1"/>
+    <w:lsdException w:name="Medium List 2 Accent 1" w:uiPriority="66"/>
+    <w:lsdException w:name="Medium Grid 1 Accent 1" w:uiPriority="67"/>
+    <w:lsdException w:name="Medium Grid 2 Accent 1" w:uiPriority="68"/>
+    <w:lsdException w:name="Medium Grid 3 Accent 1" w:uiPriority="69"/>
+    <w:lsdException w:name="Dark List Accent 1" w:uiPriority="70"/>
+    <w:lsdException w:name="Colorful Shading Accent 1" w:uiPriority="71"/>
+    <w:lsdException w:name="Colorful List Accent 1" w:uiPriority="72"/>
+    <w:lsdException w:name="Colorful Grid Accent 1" w:uiPriority="73"/>
+    <w:lsdException w:name="Light Shading Accent 2" w:uiPriority="60"/>
+    <w:lsdException w:name="Light List Accent 2" w:uiPriority="61"/>
+    <w:lsdException w:name="Light Grid Accent 2" w:uiPriority="62"/>
+    <w:lsdException w:name="Medium Shading 1 Accent 2" w:uiPriority="63"/>
+    <w:lsdException w:name="Medium Shading 2 Accent 2" w:uiPriority="64"/>
+    <w:lsdException w:name="Medium List 1 Accent 2" w:uiPriority="65"/>
+    <w:lsdException w:name="Medium List 2 Accent 2" w:uiPriority="66"/>
+    <w:lsdException w:name="Medium Grid 1 Accent 2" w:uiPriority="67"/>
+    <w:lsdException w:name="Medium Grid 2 Accent 2" w:uiPriority="68"/>
+    <w:lsdException w:name="Medium Grid 3 Accent 2" w:uiPriority="69"/>
+    <w:lsdException w:name="Dark List Accent 2" w:uiPriority="70"/>
+    <w:lsdException w:name="Colorful Shading Accent 2" w:uiPriority="71"/>
+    <w:lsdException w:name="Colorful List Accent 2" w:uiPriority="72"/>
+    <w:lsdException w:name="Colorful Grid Accent 2" w:uiPriority="73"/>
+    <w:lsdException w:name="Light Shading Accent 3" w:uiPriority="60"/>
+    <w:lsdException w:name="Light List Accent 3" w:uiPriority="61"/>
+    <w:lsdException w:name="Light Grid Accent 3" w:uiPriority="62"/>
+    <w:lsdException w:name="Medium Shading 1 Accent 3" w:uiPriority="63"/>
+    <w:lsdException w:name="Medium Shading 2 Accent 3" w:uiPriority="64"/>
+    <w:lsdException w:name="Medium List 1 Accent 3" w:uiPriority="65"/>
+    <w:lsdException w:name="Medium List 2 Accent 3" w:uiPriority="66"/>
+    <w:lsdException w:name="Medium Grid 1 Accent 3" w:uiPriority="67"/>
+    <w:lsdException w:name="Medium Grid 2 Accent 3" w:uiPriority="68"/>
+    <w:lsdException w:name="Medium Grid 3 Accent 3" w:uiPriority="69"/>
+    <w:lsdException w:name="Dark List Accent 3" w:uiPriority="70"/>
+    <w:lsdException w:name="Colorful Shading Accent 3" w:uiPriority="71"/>
+    <w:lsdException w:name="Colorful List Accent 3" w:uiPriority="72"/>
+    <w:lsdException w:name="Colorful Grid Accent 3" w:uiPriority="73"/>
+    <w:lsdException w:name="Light Shading Accent 4" w:uiPriority="60"/>
+    <w:lsdException w:name="Light List Accent 4" w:uiPriority="61"/>
+    <w:lsdException w:name="Light Grid Accent 4" w:uiPriority="62"/>
+    <w:lsdException w:name="Medium Shading 1 Accent 4" w:uiPriority="63"/>
+    <w:lsdException w:name="Medium Shading 2 Accent 4" w:uiPriority="64"/>
+    <w:lsdException w:name="Medium List 1 Accent 4" w:uiPriority="65"/>
+    <w:lsdException w:name="Medium List 2 Accent 4" w:uiPriority="66"/>
+    <w:lsdException w:name="Medium Grid 1 Accent 4" w:uiPriority="67"/>
+    <w:lsdException w:name="Medium Grid 2 Accent 4" w:uiPriority="68"/>
+    <w:lsdException w:name="Medium Grid 3 Accent 4" w:uiPriority="69"/>
+    <w:lsdException w:name="Dark List Accent 4" w:uiPriority="70"/>
+    <w:lsdException w:name="Colorful Shading Accent 4" w:uiPriority="71"/>
+    <w:lsdException w:name="Colorful List Accent 4" w:uiPriority="72"/>
+    <w:lsdException w:name="Colorful Grid Accent 4" w:uiPriority="73"/>
+    <w:lsdException w:name="Light Shading Accent 5" w:uiPriority="60"/>
+    <w:lsdException w:name="Light List Accent 5" w:uiPriority="61"/>
+    <w:lsdException w:name="Light Grid Accent 5" w:uiPriority="62"/>
+    <w:lsdException w:name="Medium Shading 1 Accent 5" w:uiPriority="63"/>
+    <w:lsdException w:name="Medium Shading 2 Accent 5" w:uiPriority="64"/>
+    <w:lsdException w:name="Medium List 1 Accent 5" w:uiPriority="65"/>
+    <w:lsdException w:name="Medium List 2 Accent 5" w:uiPriority="66"/>
+    <w:lsdException w:name="Medium Grid 1 Accent 5" w:uiPriority="67"/>
+    <w:lsdException w:name="Medium Grid 2 Accent 5" w:uiPriority="68"/>
+    <w:lsdException w:name="Medium Grid 3 Accent 5" w:uiPriority="69"/>
+    <w:lsdException w:name="Dark List Accent 5" w:uiPriority="70"/>
+    <w:lsdException w:name="Colorful Shading Accent 5" w:uiPriority="71"/>
+    <w:lsdException w:name="Colorful List Accent 5" w:uiPriority="72"/>
+    <w:lsdException w:name="Colorful Grid Accent 5" w:uiPriority="73"/>
+    <w:lsdException w:name="Light Shading Accent 6" w:uiPriority="60"/>
+    <w:lsdException w:name="Light List Accent 6" w:uiPriority="61"/>
+    <w:lsdException w:name="Light Grid Accent 6" w:uiPriority="62"/>
+    <w:lsdException w:name="Medium Shading 1 Accent 6" w:uiPriority="63"/>
+    <w:lsdException w:name="Medium Shading 2 Accent 6" w:uiPriority="64"/>
+    <w:lsdException w:name="Medium List 1 Accent 6" w:uiPriority="65"/>
+    <w:lsdException w:name="Medium List 2 Accent 6" w:uiPriority="66"/>
+    <w:lsdException w:name="Medium Grid 1 Accent 6" w:uiPriority="67"/>
+    <w:lsdException w:name="Medium Grid 2 Accent 6" w:uiPriority="68"/>
+    <w:lsdException w:name="Medium Grid 3 Accent 6" w:uiPriority="69"/>
+    <w:lsdException w:name="Dark List Accent 6" w:uiPriority="70"/>
+    <w:lsdException w:name="Colorful Shading Accent 6" w:uiPriority="71"/>
+    <w:lsdException w:name="Colorful List Accent 6" w:uiPriority="72"/>
+    <w:lsdException w:name="Colorful Grid Accent 6" w:uiPriority="73"/>
+    <w:lsdException w:name="Subtle Emphasis" w:uiPriority="19" w:qFormat="1"/>
+    <w:lsdException w:name="Intense Emphasis" w:uiPriority="21" w:qFormat="1"/>
+    <w:lsdException w:name="Subtle Reference" w:uiPriority="31" w:qFormat="1"/>
+    <w:lsdException w:name="Intense Reference" w:uiPriority="32" w:qFormat="1"/>
+    <w:lsdException w:name="Book Title" w:uiPriority="33" w:qFormat="1"/>
+    <w:lsdException w:name="Bibliography" w:semiHidden="1" w:uiPriority="37" w:unhideWhenUsed="1"/>
+    <w:lsdException w:name="TOC Heading" w:semiHidden="1" w:uiPriority="39" w:unhideWhenUsed="1" w:qFormat="1"/>
+    <w:lsdException w:name="Grid Table 4" w:uiPriority="49"/>
+    <w:lsdException w:name="Grid Table 5 Dark" w:uiPriority="50"/>
+    <w:lsdException w:name="Grid Table 6 Colorful" w:uiPriority="51"/>
+    <w:lsdException w:name="Grid Table 7 Colorful" w:uiPriority="52"/>
+    <w:lsdException w:name="Grid Table 1 Light Accent 1" w:uiPriority="46"/>
+    <w:lsdException w:name="Grid Table 2 Accent 1" w:uiPriority="47"/>
+    <w:lsdException w:name="Grid Table 3 Accent 1" w:uiPriority="48"/>
+    <w:lsdException w:name="Grid Table 4 Accent 1" w:uiPriority="49"/>
+    <w:lsdException w:name="Grid Table 5 Dark Accent 1" w:uiPriority="50"/>
+    <w:lsdException w:name="Grid Table 6 Colorful Accent 1" w:uiPriority="51"/>
+    <w:lsdException w:name="Grid Table 7 Colorful Accent 1" w:uiPriority="52"/>
+    <w:lsdException w:name="Grid Table 1 Light Accent 2" w:uiPriority="46"/>
+    <w:lsdException w:name="Grid Table 2 Accent 2" w:uiPriority="47"/>
+    <w:lsdException w:name="Grid Table 3 Accent 2" w:uiPriority="48"/>
+    <w:lsdException w:name="Grid Table 4 Accent 2" w:uiPriority="49"/>
+    <w:lsdException w:name="Grid Table 5 Dark Accent 2" w:uiPriority="50"/>
+    <w:lsdException w:name="Grid Table 6 Colorful Accent 2" w:uiPriority="51"/>
+    <w:lsdException w:name="Grid Table 7 Colorful Accent 2" w:uiPriority="52"/>
+    <w:lsdException w:name="Grid Table 1 Light Accent 3" w:uiPriority="46"/>
+    <w:lsdException w:name="Grid Table 2 Accent 3" w:uiPriority="47"/>
+    <w:lsdException w:name="Grid Table 3 Accent 3" w:uiPriority="48"/>
+    <w:lsdException w:name="Grid Table 4 Accent 3" w:uiPriority="49"/>
+    <w:lsdException w:name="Grid Table 5 Dark Accent 3" w:uiPriority="50"/>
+    <w:lsdException w:name="Grid Table 6 Colorful Accent 3" w:uiPriority="51"/>
+    <w:lsdException w:name="Grid Table 7 Colorful Accent 3" w:uiPriority="52"/>
+    <w:lsdException w:name="Grid Table 1 Light Accent 4" w:uiPriority="46"/>
+    <w:lsdException w:name="Grid Table 2 Accent 4" w:uiPriority="47"/>
+    <w:lsdException w:name="Grid Table 3 Accent 4" w:uiPriority="48"/>
+    <w:lsdException w:name="Grid Table 4 Accent 4" w:uiPriority="49"/>
+    <w:lsdException w:name="Grid Table 5 Dark Accent 4" w:uiPriority="50"/>
+    <w:lsdException w:name="Grid Table 6 Colorful Accent 4" w:uiPriority="51"/>
+    <w:lsdException w:name="Grid Table 7 Colorful Accent 4" w:uiPriority="52"/>
+    <w:lsdException w:name="Grid Table 1 Light Accent 5" w:uiPriority="46"/>
+    <w:lsdException w:name="Grid Table 2 Accent 5" w:uiPriority="47"/>
+    <w:lsdException w:name="Grid Table 3 Accent 5" w:uiPriority="48"/>
+    <w:lsdException w:name="Grid Table 4 Accent 5" w:uiPriority="49"/>
+    <w:lsdException w:name="Grid Table 5 Dark Accent 5" w:uiPriority="50"/>
+    <w:lsdException w:name="Grid Table 6 Colorful Accent 5" w:uiPriority="51"/>
+    <w:lsdException w:name="Grid Table 7 Colorful Accent 5" w:uiPriority="52"/>
+    <w:lsdException w:name="Grid Table 1 Light Accent 6" w:uiPriority="46"/>
+    <w:lsdException w:name="Grid Table 2 Accent 6" w:uiPriority="47"/>
+    <w:lsdException w:name="Grid Table 3 Accent 6" w:uiPriority="48"/>
+    <w:lsdException w:name="Grid Table 4 Accent 6" w:uiPriority="49"/>
+    <w:lsdException w:name="Grid Table 5 Dark Accent 6" w:uiPriority="50"/>
+    <w:lsdException w:name="Grid Table 6 Colorful Accent 6" w:uiPriority="51"/>
+    <w:lsdException w:name="Grid Table 7 Colorful Accent 6" w:uiPriority="52"/>
+    <w:lsdException w:name="List Table 1 Light" w:uiPriority="46"/>
+    <w:lsdException w:name="List Table 2" w:uiPriority="47"/>
+    <w:lsdException w:name="List Table 3" w:uiPriority="48"/>
+    <w:lsdException w:name="List Table 4" w:uiPriority="49"/>
+    <w:lsdException w:name="List Table 5 Dark" w:uiPriority="50"/>
+    <w:lsdException w:name="List Table 6 Colorful" w:uiPriority="51"/>
+    <w:lsdException w:name="List Table 7 Colorful" w:uiPriority="52"/>
+    <w:lsdException w:name="List Table 1 Light Accent 1" w:uiPriority="46"/>
+    <w:lsdException w:name="List Table 2 Accent 1" w:uiPriority="47"/>
+    <w:lsdException w:name="List Table 3 Accent 1" w:uiPriority="48"/>
+    <w:lsdException w:name="List Table 4 Accent 1" w:uiPriority="49"/>
+    <w:lsdException w:name="List Table 5 Dark Accent 1" w:uiPriority="50"/>
+    <w:lsdException w:name="List Table 6 Colorful Accent 1" w:uiPriority="51"/>
+    <w:lsdException w:name="List Table 7 Colorful Accent 1" w:uiPriority="52"/>
+    <w:lsdException w:name="List Table 1 Light Accent 2" w:uiPriority="46"/>
+    <w:lsdException w:name="List Table 2 Accent 2" w:uiPriority="47"/>
+    <w:lsdException w:name="List Table 3 Accent 2" w:uiPriority="48"/>
+    <w:lsdException w:name="List Table 4 Accent 2" w:uiPriority="49"/>
+    <w:lsdException w:name="List Table 5 Dark Accent 2" w:uiPriority="50"/>
+    <w:lsdException w:name="List Table 6 Colorful Accent 2" w:uiPriority="51"/>
+    <w:lsdException w:name="List Table 7 Colorful Accent 2" w:uiPriority="52"/>
+    <w:lsdException w:name="List Table 1 Light Accent 3" w:uiPriority="46"/>
+    <w:lsdException w:name="List Table 2 Accent 3" w:uiPriority="47"/>
+    <w:lsdException w:name="List Table 3 Accent 3" w:uiPriority="48"/>
+    <w:lsdException w:name="List Table 4 Accent 3" w:uiPriority="49"/>
+    <w:lsdException w:name="List Table 5 Dark Accent 3" w:uiPriority="50"/>
+    <w:lsdException w:name="List Table 6 Colorful Accent 3" w:uiPriority="51"/>
+    <w:lsdException w:name="List Table 7 Colorful Accent 3" w:uiPriority="52"/>
+    <w:lsdException w:name="List Table 1 Light Accent 4" w:uiPriority="46"/>
+    <w:lsdException w:name="List Table 2 Accent 4" w:uiPriority="47"/>
+    <w:lsdException w:name="List Table 3 Accent 4" w:uiPriority="48"/>
+    <w:lsdException w:name="List Table 4 Accent 4" w:uiPriority="49"/>
+    <w:lsdException w:name="List Table 5 Dark Accent 4" w:uiPriority="50"/>
+    <w:lsdException w:name="List Table 6 Colorful Accent 4" w:uiPriority="51"/>
+    <w:lsdException w:name="List Table 7 Colorful Accent 4" w:uiPriority="52"/>
+    <w:lsdException w:name="List Table 1 Light Accent 5" w:uiPriority="46"/>
+    <w:lsdException w:name="List Table 2 Accent 5" w:uiPriority="47"/>
+    <w:lsdException w:name="List Table 3 Accent 5" w:uiPriority="48"/>
+    <w:lsdException w:name="List Table 4 Accent 5" w:uiPriority="49"/>
+    <w:lsdException w:name="List Table 5 Dark Accent 5" w:uiPriority="50"/>
+    <w:lsdException w:name="List Table 6 Colorful Accent 5" w:uiPriority="51"/>
+    <w:lsdException w:name="List Table 7 Colorful Accent 5" w:uiPriority="52"/>
+    <w:lsdException w:name="List Table 1 Light Accent 6" w:uiPriority="46"/>
+    <w:lsdException w:name="List Table 2 Accent 6" w:uiPriority="47"/>
+    <w:lsdException w:name="List Table 3 Accent 6" w:uiPriority="48"/>
+    <w:lsdException w:name="List Table 4 Accent 6" w:uiPriority="49"/>
+    <w:lsdException w:name="List Table 5 Dark Accent 6" w:uiPriority="50"/>
+    <w:lsdException w:name="List Table 6 Colorful Accent 6" w:uiPriority="51"/>
+    <w:lsdException w:name="List Table 7 Colorful Accent 6" w:uiPriority="52"/>
   </w:latentStyles>
   <w:style w:type="paragraph" w:default="1" w:styleId="Normal">
     <w:name w:val="Normal"/>

</xml_diff>

<commit_message>
corrected URL for www.cetus.ucsd.edu
</commit_message>
<xml_diff>
--- a/docs/src/ReadMeFirst.docx
+++ b/docs/src/ReadMeFirst.docx
@@ -1,6 +1,6 @@
 
 <file path=word/document.xml><?xml version="1.0" encoding="utf-8"?>
-<w:document xmlns:wpc="http://schemas.microsoft.com/office/word/2010/wordprocessingCanvas" xmlns:cx="http://schemas.microsoft.com/office/drawing/2014/chartex" xmlns:cx1="http://schemas.microsoft.com/office/drawing/2015/9/8/chartex" xmlns:cx2="http://schemas.microsoft.com/office/drawing/2015/10/21/chartex" xmlns:cx3="http://schemas.microsoft.com/office/drawing/2016/5/9/chartex" xmlns:cx4="http://schemas.microsoft.com/office/drawing/2016/5/10/chartex" xmlns:cx5="http://schemas.microsoft.com/office/drawing/2016/5/11/chartex" xmlns:cx6="http://schemas.microsoft.com/office/drawing/2016/5/12/chartex" xmlns:cx7="http://schemas.microsoft.com/office/drawing/2016/5/13/chartex" xmlns:cx8="http://schemas.microsoft.com/office/drawing/2016/5/14/chartex" xmlns:mc="http://schemas.openxmlformats.org/markup-compatibility/2006" xmlns:aink="http://schemas.microsoft.com/office/drawing/2016/ink" xmlns:am3d="http://schemas.microsoft.com/office/drawing/2017/model3d" xmlns:o="urn:schemas-microsoft-com:office:office" xmlns:r="http://schemas.openxmlformats.org/officeDocument/2006/relationships" xmlns:m="http://schemas.openxmlformats.org/officeDocument/2006/math" xmlns:v="urn:schemas-microsoft-com:vml" xmlns:wp14="http://schemas.microsoft.com/office/word/2010/wordprocessingDrawing" xmlns:wp="http://schemas.openxmlformats.org/drawingml/2006/wordprocessingDrawing" xmlns:w10="urn:schemas-microsoft-com:office:word" xmlns:w="http://schemas.openxmlformats.org/wordprocessingml/2006/main" xmlns:w14="http://schemas.microsoft.com/office/word/2010/wordml" xmlns:w15="http://schemas.microsoft.com/office/word/2012/wordml" xmlns:w16cex="http://schemas.microsoft.com/office/word/2018/wordml/cex" xmlns:w16cid="http://schemas.microsoft.com/office/word/2016/wordml/cid" xmlns:w16="http://schemas.microsoft.com/office/word/2018/wordml" xmlns:w16sdtdh="http://schemas.microsoft.com/office/word/2020/wordml/sdtdatahash" xmlns:w16se="http://schemas.microsoft.com/office/word/2015/wordml/symex" xmlns:wpg="http://schemas.microsoft.com/office/word/2010/wordprocessingGroup" xmlns:wpi="http://schemas.microsoft.com/office/word/2010/wordprocessingInk" xmlns:wne="http://schemas.microsoft.com/office/word/2006/wordml" xmlns:wps="http://schemas.microsoft.com/office/word/2010/wordprocessingShape" mc:Ignorable="w14 w15 w16se w16cid w16 w16cex w16sdtdh wp14">
+<w:document xmlns:wpc="http://schemas.microsoft.com/office/word/2010/wordprocessingCanvas" xmlns:cx="http://schemas.microsoft.com/office/drawing/2014/chartex" xmlns:cx1="http://schemas.microsoft.com/office/drawing/2015/9/8/chartex" xmlns:cx2="http://schemas.microsoft.com/office/drawing/2015/10/21/chartex" xmlns:cx3="http://schemas.microsoft.com/office/drawing/2016/5/9/chartex" xmlns:cx4="http://schemas.microsoft.com/office/drawing/2016/5/10/chartex" xmlns:cx5="http://schemas.microsoft.com/office/drawing/2016/5/11/chartex" xmlns:cx6="http://schemas.microsoft.com/office/drawing/2016/5/12/chartex" xmlns:cx7="http://schemas.microsoft.com/office/drawing/2016/5/13/chartex" xmlns:cx8="http://schemas.microsoft.com/office/drawing/2016/5/14/chartex" xmlns:mc="http://schemas.openxmlformats.org/markup-compatibility/2006" xmlns:aink="http://schemas.microsoft.com/office/drawing/2016/ink" xmlns:am3d="http://schemas.microsoft.com/office/drawing/2017/model3d" xmlns:o="urn:schemas-microsoft-com:office:office" xmlns:oel="http://schemas.microsoft.com/office/2019/extlst" xmlns:r="http://schemas.openxmlformats.org/officeDocument/2006/relationships" xmlns:m="http://schemas.openxmlformats.org/officeDocument/2006/math" xmlns:v="urn:schemas-microsoft-com:vml" xmlns:wp14="http://schemas.microsoft.com/office/word/2010/wordprocessingDrawing" xmlns:wp="http://schemas.openxmlformats.org/drawingml/2006/wordprocessingDrawing" xmlns:w10="urn:schemas-microsoft-com:office:word" xmlns:w="http://schemas.openxmlformats.org/wordprocessingml/2006/main" xmlns:w14="http://schemas.microsoft.com/office/word/2010/wordml" xmlns:w15="http://schemas.microsoft.com/office/word/2012/wordml" xmlns:w16cex="http://schemas.microsoft.com/office/word/2018/wordml/cex" xmlns:w16cid="http://schemas.microsoft.com/office/word/2016/wordml/cid" xmlns:w16="http://schemas.microsoft.com/office/word/2018/wordml" xmlns:w16sdtdh="http://schemas.microsoft.com/office/word/2020/wordml/sdtdatahash" xmlns:w16se="http://schemas.microsoft.com/office/word/2015/wordml/symex" xmlns:wpg="http://schemas.microsoft.com/office/word/2010/wordprocessingGroup" xmlns:wpi="http://schemas.microsoft.com/office/word/2010/wordprocessingInk" xmlns:wne="http://schemas.microsoft.com/office/word/2006/wordml" xmlns:wps="http://schemas.microsoft.com/office/word/2010/wordprocessingShape" mc:Ignorable="w14 w15 w16se w16cid w16 w16cex w16sdtdh wp14">
   <w:body>
     <w:p>
       <w:pPr>
@@ -12,20 +12,20 @@
       <w:r>
         <w:t xml:space="preserve">What you need to know to use </w:t>
       </w:r>
+      <w:proofErr w:type="spellStart"/>
       <w:r>
         <w:rPr>
           <w:i/>
-          <w:lang w:val="es-MX"/>
         </w:rPr>
         <w:t>s</w:t>
       </w:r>
       <w:r>
         <w:rPr>
           <w:i/>
-          <w:lang w:val="es-MX"/>
         </w:rPr>
         <w:t>ilbido</w:t>
       </w:r>
+      <w:proofErr w:type="spellEnd"/>
     </w:p>
     <w:p>
       <w:r>
@@ -1803,7 +1803,7 @@
           <w:rPr>
             <w:rStyle w:val="Hyperlink"/>
           </w:rPr>
-          <w:t>http://cetus.ucsd.edu</w:t>
+          <w:t>http://www.cetus.ucsd.edu</w:t>
         </w:r>
       </w:hyperlink>
       <w:r>
@@ -1893,7 +1893,7 @@
 </file>
 
 <file path=word/numbering.xml><?xml version="1.0" encoding="utf-8"?>
-<w:numbering xmlns:wpc="http://schemas.microsoft.com/office/word/2010/wordprocessingCanvas" xmlns:cx="http://schemas.microsoft.com/office/drawing/2014/chartex" xmlns:cx1="http://schemas.microsoft.com/office/drawing/2015/9/8/chartex" xmlns:cx2="http://schemas.microsoft.com/office/drawing/2015/10/21/chartex" xmlns:cx3="http://schemas.microsoft.com/office/drawing/2016/5/9/chartex" xmlns:cx4="http://schemas.microsoft.com/office/drawing/2016/5/10/chartex" xmlns:cx5="http://schemas.microsoft.com/office/drawing/2016/5/11/chartex" xmlns:cx6="http://schemas.microsoft.com/office/drawing/2016/5/12/chartex" xmlns:cx7="http://schemas.microsoft.com/office/drawing/2016/5/13/chartex" xmlns:cx8="http://schemas.microsoft.com/office/drawing/2016/5/14/chartex" xmlns:mc="http://schemas.openxmlformats.org/markup-compatibility/2006" xmlns:aink="http://schemas.microsoft.com/office/drawing/2016/ink" xmlns:am3d="http://schemas.microsoft.com/office/drawing/2017/model3d" xmlns:o="urn:schemas-microsoft-com:office:office" xmlns:r="http://schemas.openxmlformats.org/officeDocument/2006/relationships" xmlns:m="http://schemas.openxmlformats.org/officeDocument/2006/math" xmlns:v="urn:schemas-microsoft-com:vml" xmlns:wp14="http://schemas.microsoft.com/office/word/2010/wordprocessingDrawing" xmlns:wp="http://schemas.openxmlformats.org/drawingml/2006/wordprocessingDrawing" xmlns:w10="urn:schemas-microsoft-com:office:word" xmlns:w="http://schemas.openxmlformats.org/wordprocessingml/2006/main" xmlns:w14="http://schemas.microsoft.com/office/word/2010/wordml" xmlns:w15="http://schemas.microsoft.com/office/word/2012/wordml" xmlns:w16cex="http://schemas.microsoft.com/office/word/2018/wordml/cex" xmlns:w16cid="http://schemas.microsoft.com/office/word/2016/wordml/cid" xmlns:w16="http://schemas.microsoft.com/office/word/2018/wordml" xmlns:w16sdtdh="http://schemas.microsoft.com/office/word/2020/wordml/sdtdatahash" xmlns:w16se="http://schemas.microsoft.com/office/word/2015/wordml/symex" xmlns:wpg="http://schemas.microsoft.com/office/word/2010/wordprocessingGroup" xmlns:wpi="http://schemas.microsoft.com/office/word/2010/wordprocessingInk" xmlns:wne="http://schemas.microsoft.com/office/word/2006/wordml" xmlns:wps="http://schemas.microsoft.com/office/word/2010/wordprocessingShape" mc:Ignorable="w14 w15 w16se w16cid w16 w16cex w16sdtdh wp14">
+<w:numbering xmlns:wpc="http://schemas.microsoft.com/office/word/2010/wordprocessingCanvas" xmlns:cx="http://schemas.microsoft.com/office/drawing/2014/chartex" xmlns:cx1="http://schemas.microsoft.com/office/drawing/2015/9/8/chartex" xmlns:cx2="http://schemas.microsoft.com/office/drawing/2015/10/21/chartex" xmlns:cx3="http://schemas.microsoft.com/office/drawing/2016/5/9/chartex" xmlns:cx4="http://schemas.microsoft.com/office/drawing/2016/5/10/chartex" xmlns:cx5="http://schemas.microsoft.com/office/drawing/2016/5/11/chartex" xmlns:cx6="http://schemas.microsoft.com/office/drawing/2016/5/12/chartex" xmlns:cx7="http://schemas.microsoft.com/office/drawing/2016/5/13/chartex" xmlns:cx8="http://schemas.microsoft.com/office/drawing/2016/5/14/chartex" xmlns:mc="http://schemas.openxmlformats.org/markup-compatibility/2006" xmlns:aink="http://schemas.microsoft.com/office/drawing/2016/ink" xmlns:am3d="http://schemas.microsoft.com/office/drawing/2017/model3d" xmlns:o="urn:schemas-microsoft-com:office:office" xmlns:oel="http://schemas.microsoft.com/office/2019/extlst" xmlns:r="http://schemas.openxmlformats.org/officeDocument/2006/relationships" xmlns:m="http://schemas.openxmlformats.org/officeDocument/2006/math" xmlns:v="urn:schemas-microsoft-com:vml" xmlns:wp14="http://schemas.microsoft.com/office/word/2010/wordprocessingDrawing" xmlns:wp="http://schemas.openxmlformats.org/drawingml/2006/wordprocessingDrawing" xmlns:w10="urn:schemas-microsoft-com:office:word" xmlns:w="http://schemas.openxmlformats.org/wordprocessingml/2006/main" xmlns:w14="http://schemas.microsoft.com/office/word/2010/wordml" xmlns:w15="http://schemas.microsoft.com/office/word/2012/wordml" xmlns:w16cex="http://schemas.microsoft.com/office/word/2018/wordml/cex" xmlns:w16cid="http://schemas.microsoft.com/office/word/2016/wordml/cid" xmlns:w16="http://schemas.microsoft.com/office/word/2018/wordml" xmlns:w16sdtdh="http://schemas.microsoft.com/office/word/2020/wordml/sdtdatahash" xmlns:w16se="http://schemas.microsoft.com/office/word/2015/wordml/symex" xmlns:wpg="http://schemas.microsoft.com/office/word/2010/wordprocessingGroup" xmlns:wpi="http://schemas.microsoft.com/office/word/2010/wordprocessingInk" xmlns:wne="http://schemas.microsoft.com/office/word/2006/wordml" xmlns:wps="http://schemas.microsoft.com/office/word/2010/wordprocessingShape" mc:Ignorable="w14 w15 w16se w16cid w16 w16cex w16sdtdh wp14">
   <w:abstractNum w:abstractNumId="0" w15:restartNumberingAfterBreak="0">
     <w:nsid w:val="2B0D4C31"/>
     <w:multiLevelType w:val="hybridMultilevel"/>
@@ -2300,16 +2300,16 @@
       </w:pPr>
     </w:lvl>
   </w:abstractNum>
-  <w:num w:numId="1">
+  <w:num w:numId="1" w16cid:durableId="1193810026">
     <w:abstractNumId w:val="2"/>
   </w:num>
-  <w:num w:numId="2">
+  <w:num w:numId="2" w16cid:durableId="1718629969">
     <w:abstractNumId w:val="3"/>
   </w:num>
-  <w:num w:numId="3">
+  <w:num w:numId="3" w16cid:durableId="1868444802">
     <w:abstractNumId w:val="0"/>
   </w:num>
-  <w:num w:numId="4">
+  <w:num w:numId="4" w16cid:durableId="122621947">
     <w:abstractNumId w:val="1"/>
   </w:num>
 </w:numbering>
@@ -2438,6 +2438,7 @@
     <w:lsdException w:name="HTML Sample" w:semiHidden="1" w:unhideWhenUsed="1"/>
     <w:lsdException w:name="HTML Typewriter" w:semiHidden="1" w:unhideWhenUsed="1"/>
     <w:lsdException w:name="HTML Variable" w:semiHidden="1" w:unhideWhenUsed="1"/>
+    <w:lsdException w:name="Normal Table" w:semiHidden="1" w:unhideWhenUsed="1"/>
     <w:lsdException w:name="annotation subject" w:semiHidden="1" w:unhideWhenUsed="1"/>
     <w:lsdException w:name="No List" w:semiHidden="1" w:unhideWhenUsed="1"/>
     <w:lsdException w:name="Outline List 1" w:semiHidden="1" w:unhideWhenUsed="1"/>
@@ -2480,8 +2481,11 @@
     <w:lsdException w:name="Table Contemporary" w:semiHidden="1" w:unhideWhenUsed="1"/>
     <w:lsdException w:name="Table Elegant" w:semiHidden="1" w:unhideWhenUsed="1"/>
     <w:lsdException w:name="Table Professional" w:semiHidden="1" w:unhideWhenUsed="1"/>
+    <w:lsdException w:name="Table Subtle 1" w:semiHidden="1" w:unhideWhenUsed="1"/>
     <w:lsdException w:name="Table Subtle 2" w:semiHidden="1" w:unhideWhenUsed="1"/>
     <w:lsdException w:name="Table Web 1" w:semiHidden="1" w:unhideWhenUsed="1"/>
+    <w:lsdException w:name="Table Web 2" w:semiHidden="1" w:unhideWhenUsed="1"/>
+    <w:lsdException w:name="Table Web 3" w:semiHidden="1" w:unhideWhenUsed="1"/>
     <w:lsdException w:name="Balloon Text" w:semiHidden="1" w:unhideWhenUsed="1"/>
     <w:lsdException w:name="Table Grid" w:uiPriority="59"/>
     <w:lsdException w:name="Table Theme" w:semiHidden="1" w:unhideWhenUsed="1"/>
@@ -2905,6 +2909,18 @@
       <w:spacing w:after="0" w:line="240" w:lineRule="auto"/>
     </w:pPr>
   </w:style>
+  <w:style w:type="character" w:styleId="UnresolvedMention">
+    <w:name w:val="Unresolved Mention"/>
+    <w:basedOn w:val="DefaultParagraphFont"/>
+    <w:uiPriority w:val="99"/>
+    <w:semiHidden/>
+    <w:unhideWhenUsed/>
+    <w:rsid w:val="008873CA"/>
+    <w:rPr>
+      <w:color w:val="605E5C"/>
+      <w:shd w:val="clear" w:color="auto" w:fill="E1DFDD"/>
+    </w:rPr>
+  </w:style>
 </w:styles>
 </file>
 

</xml_diff>